<commit_message>
quelque modification dans les informations
</commit_message>
<xml_diff>
--- a/Word.docx
+++ b/Word.docx
@@ -950,6 +950,7 @@
                                       <w:color w:val="808080" w:themeColor="text1" w:themeTint="7F"/>
                                       <w:sz w:val="32"/>
                                       <w:szCs w:val="32"/>
+                                      <w:lang w:val="en-US"/>
                                     </w:rPr>
                                     <w:alias w:val="Société"/>
                                     <w:id w:val="238914"/>
@@ -967,6 +968,7 @@
                                           <w:color w:val="808080" w:themeColor="text1" w:themeTint="7F"/>
                                           <w:sz w:val="32"/>
                                           <w:szCs w:val="32"/>
+                                          <w:lang w:val="en-US"/>
                                         </w:rPr>
                                       </w:pPr>
                                       <w:r>
@@ -976,8 +978,20 @@
                                           <w:color w:val="808080" w:themeColor="text1" w:themeTint="7F"/>
                                           <w:sz w:val="32"/>
                                           <w:szCs w:val="32"/>
+                                          <w:lang w:val="en-US"/>
                                         </w:rPr>
                                         <w:t>ING INFO SECTION B</w:t>
+                                      </w:r>
+                                      <w:r>
+                                        <w:rPr>
+                                          <w:b/>
+                                          <w:bCs/>
+                                          <w:color w:val="808080" w:themeColor="text1" w:themeTint="7F"/>
+                                          <w:sz w:val="32"/>
+                                          <w:szCs w:val="32"/>
+                                          <w:lang w:val="en-US"/>
+                                        </w:rPr>
+                                        <w:t xml:space="preserve"> </w:t>
                                       </w:r>
                                     </w:p>
                                   </w:sdtContent>
@@ -991,8 +1005,20 @@
                                       <w:color w:val="808080" w:themeColor="text1" w:themeTint="7F"/>
                                       <w:sz w:val="32"/>
                                       <w:szCs w:val="32"/>
+                                      <w:lang w:val="en-US"/>
                                     </w:rPr>
                                   </w:pPr>
+                                  <w:r>
+                                    <w:rPr>
+                                      <w:b/>
+                                      <w:bCs/>
+                                      <w:color w:val="808080" w:themeColor="text1" w:themeTint="7F"/>
+                                      <w:sz w:val="32"/>
+                                      <w:szCs w:val="32"/>
+                                      <w:lang w:val="en-US"/>
+                                    </w:rPr>
+                                    <w:t>Group 56</w:t>
+                                  </w:r>
                                 </w:p>
                               </w:txbxContent>
                             </wps:txbx>
@@ -1235,7 +1261,67 @@
                                       <w:sz w:val="32"/>
                                       <w:szCs w:val="32"/>
                                     </w:rPr>
-                                    <w:t>CHERIFI Kaouther</w:t>
+                                    <w:t xml:space="preserve">CHERIFI </w:t>
+                                  </w:r>
+                                  <w:proofErr w:type="spellStart"/>
+                                  <w:r>
+                                    <w:rPr>
+                                      <w:b/>
+                                      <w:bCs/>
+                                      <w:color w:val="808080" w:themeColor="text1" w:themeTint="7F"/>
+                                      <w:sz w:val="32"/>
+                                      <w:szCs w:val="32"/>
+                                    </w:rPr>
+                                    <w:t>Kaouther</w:t>
+                                  </w:r>
+                                  <w:proofErr w:type="spellEnd"/>
+                                </w:p>
+                                <w:p>
+                                  <w:pPr>
+                                    <w:pStyle w:val="ListParagraph"/>
+                                    <w:numPr>
+                                      <w:ilvl w:val="0"/>
+                                      <w:numId w:val="17"/>
+                                    </w:numPr>
+                                    <w:rPr>
+                                      <w:b/>
+                                      <w:bCs/>
+                                      <w:color w:val="808080" w:themeColor="text1" w:themeTint="7F"/>
+                                      <w:sz w:val="32"/>
+                                      <w:szCs w:val="32"/>
+                                    </w:rPr>
+                                  </w:pPr>
+                                  <w:r>
+                                    <w:rPr>
+                                      <w:b/>
+                                      <w:bCs/>
+                                      <w:color w:val="808080" w:themeColor="text1" w:themeTint="7F"/>
+                                      <w:sz w:val="32"/>
+                                      <w:szCs w:val="32"/>
+                                    </w:rPr>
+                                    <w:t xml:space="preserve">HAMIDI </w:t>
+                                  </w:r>
+                                  <w:proofErr w:type="spellStart"/>
+                                  <w:r>
+                                    <w:rPr>
+                                      <w:b/>
+                                      <w:bCs/>
+                                      <w:color w:val="808080" w:themeColor="text1" w:themeTint="7F"/>
+                                      <w:sz w:val="32"/>
+                                      <w:szCs w:val="32"/>
+                                    </w:rPr>
+                                    <w:t>Assala</w:t>
+                                  </w:r>
+                                  <w:proofErr w:type="spellEnd"/>
+                                  <w:r>
+                                    <w:rPr>
+                                      <w:b/>
+                                      <w:bCs/>
+                                      <w:color w:val="808080" w:themeColor="text1" w:themeTint="7F"/>
+                                      <w:sz w:val="32"/>
+                                      <w:szCs w:val="32"/>
+                                    </w:rPr>
+                                    <w:t xml:space="preserve"> </w:t>
                                   </w:r>
                                 </w:p>
                                 <w:p>
@@ -1261,24 +1347,8 @@
                                       <w:sz w:val="32"/>
                                       <w:szCs w:val="32"/>
                                     </w:rPr>
-                                    <w:t xml:space="preserve">HAMIDI Assala </w:t>
+                                    <w:t xml:space="preserve">KAHLI </w:t>
                                   </w:r>
-                                </w:p>
-                                <w:p>
-                                  <w:pPr>
-                                    <w:pStyle w:val="ListParagraph"/>
-                                    <w:numPr>
-                                      <w:ilvl w:val="0"/>
-                                      <w:numId w:val="17"/>
-                                    </w:numPr>
-                                    <w:rPr>
-                                      <w:b/>
-                                      <w:bCs/>
-                                      <w:color w:val="808080" w:themeColor="text1" w:themeTint="7F"/>
-                                      <w:sz w:val="32"/>
-                                      <w:szCs w:val="32"/>
-                                    </w:rPr>
-                                  </w:pPr>
                                   <w:r>
                                     <w:rPr>
                                       <w:b/>
@@ -1287,7 +1357,7 @@
                                       <w:sz w:val="32"/>
                                       <w:szCs w:val="32"/>
                                     </w:rPr>
-                                    <w:t>KAHLI Aya Meriem</w:t>
+                                    <w:t xml:space="preserve">Meriem Aya </w:t>
                                   </w:r>
                                 </w:p>
                                 <w:p>
@@ -1411,6 +1481,7 @@
                                 <w:color w:val="808080" w:themeColor="text1" w:themeTint="7F"/>
                                 <w:sz w:val="32"/>
                                 <w:szCs w:val="32"/>
+                                <w:lang w:val="en-US"/>
                               </w:rPr>
                               <w:alias w:val="Société"/>
                               <w:id w:val="238914"/>
@@ -1428,6 +1499,7 @@
                                     <w:color w:val="808080" w:themeColor="text1" w:themeTint="7F"/>
                                     <w:sz w:val="32"/>
                                     <w:szCs w:val="32"/>
+                                    <w:lang w:val="en-US"/>
                                   </w:rPr>
                                 </w:pPr>
                                 <w:r>
@@ -1437,8 +1509,20 @@
                                     <w:color w:val="808080" w:themeColor="text1" w:themeTint="7F"/>
                                     <w:sz w:val="32"/>
                                     <w:szCs w:val="32"/>
+                                    <w:lang w:val="en-US"/>
                                   </w:rPr>
                                   <w:t>ING INFO SECTION B</w:t>
+                                </w:r>
+                                <w:r>
+                                  <w:rPr>
+                                    <w:b/>
+                                    <w:bCs/>
+                                    <w:color w:val="808080" w:themeColor="text1" w:themeTint="7F"/>
+                                    <w:sz w:val="32"/>
+                                    <w:szCs w:val="32"/>
+                                    <w:lang w:val="en-US"/>
+                                  </w:rPr>
+                                  <w:t xml:space="preserve"> </w:t>
                                 </w:r>
                               </w:p>
                             </w:sdtContent>
@@ -1452,8 +1536,20 @@
                                 <w:color w:val="808080" w:themeColor="text1" w:themeTint="7F"/>
                                 <w:sz w:val="32"/>
                                 <w:szCs w:val="32"/>
+                                <w:lang w:val="en-US"/>
                               </w:rPr>
                             </w:pPr>
+                            <w:r>
+                              <w:rPr>
+                                <w:b/>
+                                <w:bCs/>
+                                <w:color w:val="808080" w:themeColor="text1" w:themeTint="7F"/>
+                                <w:sz w:val="32"/>
+                                <w:szCs w:val="32"/>
+                                <w:lang w:val="en-US"/>
+                              </w:rPr>
+                              <w:t>Group 56</w:t>
+                            </w:r>
                           </w:p>
                         </w:txbxContent>
                       </v:textbox>
@@ -1618,7 +1714,67 @@
                                 <w:sz w:val="32"/>
                                 <w:szCs w:val="32"/>
                               </w:rPr>
-                              <w:t>CHERIFI Kaouther</w:t>
+                              <w:t xml:space="preserve">CHERIFI </w:t>
+                            </w:r>
+                            <w:proofErr w:type="spellStart"/>
+                            <w:r>
+                              <w:rPr>
+                                <w:b/>
+                                <w:bCs/>
+                                <w:color w:val="808080" w:themeColor="text1" w:themeTint="7F"/>
+                                <w:sz w:val="32"/>
+                                <w:szCs w:val="32"/>
+                              </w:rPr>
+                              <w:t>Kaouther</w:t>
+                            </w:r>
+                            <w:proofErr w:type="spellEnd"/>
+                          </w:p>
+                          <w:p>
+                            <w:pPr>
+                              <w:pStyle w:val="ListParagraph"/>
+                              <w:numPr>
+                                <w:ilvl w:val="0"/>
+                                <w:numId w:val="17"/>
+                              </w:numPr>
+                              <w:rPr>
+                                <w:b/>
+                                <w:bCs/>
+                                <w:color w:val="808080" w:themeColor="text1" w:themeTint="7F"/>
+                                <w:sz w:val="32"/>
+                                <w:szCs w:val="32"/>
+                              </w:rPr>
+                            </w:pPr>
+                            <w:r>
+                              <w:rPr>
+                                <w:b/>
+                                <w:bCs/>
+                                <w:color w:val="808080" w:themeColor="text1" w:themeTint="7F"/>
+                                <w:sz w:val="32"/>
+                                <w:szCs w:val="32"/>
+                              </w:rPr>
+                              <w:t xml:space="preserve">HAMIDI </w:t>
+                            </w:r>
+                            <w:proofErr w:type="spellStart"/>
+                            <w:r>
+                              <w:rPr>
+                                <w:b/>
+                                <w:bCs/>
+                                <w:color w:val="808080" w:themeColor="text1" w:themeTint="7F"/>
+                                <w:sz w:val="32"/>
+                                <w:szCs w:val="32"/>
+                              </w:rPr>
+                              <w:t>Assala</w:t>
+                            </w:r>
+                            <w:proofErr w:type="spellEnd"/>
+                            <w:r>
+                              <w:rPr>
+                                <w:b/>
+                                <w:bCs/>
+                                <w:color w:val="808080" w:themeColor="text1" w:themeTint="7F"/>
+                                <w:sz w:val="32"/>
+                                <w:szCs w:val="32"/>
+                              </w:rPr>
+                              <w:t xml:space="preserve"> </w:t>
                             </w:r>
                           </w:p>
                           <w:p>
@@ -1644,24 +1800,8 @@
                                 <w:sz w:val="32"/>
                                 <w:szCs w:val="32"/>
                               </w:rPr>
-                              <w:t xml:space="preserve">HAMIDI Assala </w:t>
+                              <w:t xml:space="preserve">KAHLI </w:t>
                             </w:r>
-                          </w:p>
-                          <w:p>
-                            <w:pPr>
-                              <w:pStyle w:val="ListParagraph"/>
-                              <w:numPr>
-                                <w:ilvl w:val="0"/>
-                                <w:numId w:val="17"/>
-                              </w:numPr>
-                              <w:rPr>
-                                <w:b/>
-                                <w:bCs/>
-                                <w:color w:val="808080" w:themeColor="text1" w:themeTint="7F"/>
-                                <w:sz w:val="32"/>
-                                <w:szCs w:val="32"/>
-                              </w:rPr>
-                            </w:pPr>
                             <w:r>
                               <w:rPr>
                                 <w:b/>
@@ -1670,7 +1810,7 @@
                                 <w:sz w:val="32"/>
                                 <w:szCs w:val="32"/>
                               </w:rPr>
-                              <w:t>KAHLI Aya Meriem</w:t>
+                              <w:t xml:space="preserve">Meriem Aya </w:t>
                             </w:r>
                           </w:p>
                           <w:p>
@@ -3399,6 +3539,7 @@
         </w:rPr>
         <w:t xml:space="preserve"> </w:t>
       </w:r>
+      <w:proofErr w:type="spellStart"/>
       <w:r>
         <w:rPr>
           <w:rFonts w:asciiTheme="majorBidi" w:hAnsiTheme="majorBidi"/>
@@ -3408,7 +3549,19 @@
           <w:u w:val="single"/>
           <w:lang w:val="en-CA"/>
         </w:rPr>
-        <w:t>Deffinition of ICT</w:t>
+        <w:t>Deffinition</w:t>
+      </w:r>
+      <w:proofErr w:type="spellEnd"/>
+      <w:r>
+        <w:rPr>
+          <w:rFonts w:asciiTheme="majorBidi" w:hAnsiTheme="majorBidi"/>
+          <w:color w:val="17365D" w:themeColor="text2" w:themeShade="BF"/>
+          <w:sz w:val="40"/>
+          <w:szCs w:val="40"/>
+          <w:u w:val="single"/>
+          <w:lang w:val="en-CA"/>
+        </w:rPr>
+        <w:t xml:space="preserve"> of ICT</w:t>
       </w:r>
       <w:r>
         <w:rPr>
@@ -3440,7 +3593,27 @@
           <w:szCs w:val="32"/>
           <w:lang w:val="en-CA"/>
         </w:rPr>
-        <w:t>Information and communication technology (ICT) a broad term that to all communication technologies, including the, wireless networks, cell phones,, software, middleware, video-conferencing, social networking, and other media applications and services that enable users to access, retrieve, store, transmit, and manip information in a digital form. ICT also includes the convergence of media technology such as audio-visual and telephone networks with computer networks, and encompasses a diverse set of technological tools and resources used to transmit, store, create, share or exchange information. ICT is generally used to represent a more comprehensive list of all components related to computer and digital technologies, and its capabilities have brought cost savings, improved communication, and revolutionary changes to how people work, communicate, learn and live, although it has also created problems and challenges such as cybercrime and the digital divide.</w:t>
+        <w:t xml:space="preserve">Information and communication technology (ICT) a broad term that to all communication technologies, including the, wireless networks, cell phones,, software, middleware, video-conferencing, social networking, and other media applications and services that enable users to access, retrieve, store, transmit, and </w:t>
+      </w:r>
+      <w:proofErr w:type="spellStart"/>
+      <w:r>
+        <w:rPr>
+          <w:rFonts w:asciiTheme="majorBidi" w:hAnsiTheme="majorBidi" w:cstheme="majorBidi"/>
+          <w:sz w:val="32"/>
+          <w:szCs w:val="32"/>
+          <w:lang w:val="en-CA"/>
+        </w:rPr>
+        <w:t>manip</w:t>
+      </w:r>
+      <w:proofErr w:type="spellEnd"/>
+      <w:r>
+        <w:rPr>
+          <w:rFonts w:asciiTheme="majorBidi" w:hAnsiTheme="majorBidi" w:cstheme="majorBidi"/>
+          <w:sz w:val="32"/>
+          <w:szCs w:val="32"/>
+          <w:lang w:val="en-CA"/>
+        </w:rPr>
+        <w:t xml:space="preserve"> information in a digital form. ICT also includes the convergence of media technology such as audio-visual and telephone networks with computer networks, and encompasses a diverse set of technological tools and resources used to transmit, store, create, share or exchange information. ICT is generally used to represent a more comprehensive list of all components related to computer and digital technologies, and its capabilities have brought cost savings, improved communication, and revolutionary changes to how people work, communicate, learn and live, although it has also created problems and challenges such as cybercrime and the digital divide.</w:t>
       </w:r>
     </w:p>
     <w:p>
@@ -3643,18 +3816,19 @@
           <w:szCs w:val="32"/>
           <w:lang w:val="en-CA"/>
         </w:rPr>
-        <w:t xml:space="preserve">   The history of information and communication technologies is marked ba a diversity of innovations .</w:t>
-      </w:r>
-    </w:p>
-    <w:p>
-      <w:pPr>
+        <w:t xml:space="preserve">   The history of information and communication technologies is marked </w:t>
+      </w:r>
+      <w:proofErr w:type="spellStart"/>
+      <w:r>
         <w:rPr>
           <w:rFonts w:asciiTheme="majorBidi" w:hAnsiTheme="majorBidi" w:cstheme="majorBidi"/>
           <w:sz w:val="32"/>
           <w:szCs w:val="32"/>
           <w:lang w:val="en-CA"/>
         </w:rPr>
-      </w:pPr>
+        <w:t>ba</w:t>
+      </w:r>
+      <w:proofErr w:type="spellEnd"/>
       <w:r>
         <w:rPr>
           <w:rFonts w:asciiTheme="majorBidi" w:hAnsiTheme="majorBidi" w:cstheme="majorBidi"/>
@@ -3662,6 +3836,25 @@
           <w:szCs w:val="32"/>
           <w:lang w:val="en-CA"/>
         </w:rPr>
+        <w:t xml:space="preserve"> a diversity of innovations .</w:t>
+      </w:r>
+    </w:p>
+    <w:p>
+      <w:pPr>
+        <w:rPr>
+          <w:rFonts w:asciiTheme="majorBidi" w:hAnsiTheme="majorBidi" w:cstheme="majorBidi"/>
+          <w:sz w:val="32"/>
+          <w:szCs w:val="32"/>
+          <w:lang w:val="en-CA"/>
+        </w:rPr>
+      </w:pPr>
+      <w:r>
+        <w:rPr>
+          <w:rFonts w:asciiTheme="majorBidi" w:hAnsiTheme="majorBidi" w:cstheme="majorBidi"/>
+          <w:sz w:val="32"/>
+          <w:szCs w:val="32"/>
+          <w:lang w:val="en-CA"/>
+        </w:rPr>
         <w:t xml:space="preserve">   It begins in 19</w:t>
       </w:r>
       <w:r>
@@ -3681,7 +3874,27 @@
           <w:szCs w:val="32"/>
           <w:lang w:val="en-CA"/>
         </w:rPr>
-        <w:t xml:space="preserve"> century with inventions such as telegeraph and telephone ,which revolutionized communication by ena</w:t>
+        <w:t xml:space="preserve"> century with inventions such as </w:t>
+      </w:r>
+      <w:proofErr w:type="spellStart"/>
+      <w:r>
+        <w:rPr>
+          <w:rFonts w:asciiTheme="majorBidi" w:hAnsiTheme="majorBidi" w:cstheme="majorBidi"/>
+          <w:sz w:val="32"/>
+          <w:szCs w:val="32"/>
+          <w:lang w:val="en-CA"/>
+        </w:rPr>
+        <w:t>telegeraph</w:t>
+      </w:r>
+      <w:proofErr w:type="spellEnd"/>
+      <w:r>
+        <w:rPr>
+          <w:rFonts w:asciiTheme="majorBidi" w:hAnsiTheme="majorBidi" w:cstheme="majorBidi"/>
+          <w:sz w:val="32"/>
+          <w:szCs w:val="32"/>
+          <w:lang w:val="en-CA"/>
+        </w:rPr>
+        <w:t xml:space="preserve"> and telephone ,which revolutionized communication by ena</w:t>
       </w:r>
       <w:r>
         <w:rPr>
@@ -3791,7 +4004,27 @@
           <w:szCs w:val="32"/>
           <w:lang w:val="en-CA"/>
         </w:rPr>
-        <w:t>and communication prectices, thereby contributing to shaping the modern world.</w:t>
+        <w:t xml:space="preserve">and communication </w:t>
+      </w:r>
+      <w:proofErr w:type="spellStart"/>
+      <w:r>
+        <w:rPr>
+          <w:rFonts w:asciiTheme="majorBidi" w:eastAsiaTheme="minorEastAsia" w:hAnsiTheme="majorBidi" w:cstheme="majorBidi"/>
+          <w:sz w:val="32"/>
+          <w:szCs w:val="32"/>
+          <w:lang w:val="en-CA"/>
+        </w:rPr>
+        <w:t>prectices</w:t>
+      </w:r>
+      <w:proofErr w:type="spellEnd"/>
+      <w:r>
+        <w:rPr>
+          <w:rFonts w:asciiTheme="majorBidi" w:eastAsiaTheme="minorEastAsia" w:hAnsiTheme="majorBidi" w:cstheme="majorBidi"/>
+          <w:sz w:val="32"/>
+          <w:szCs w:val="32"/>
+          <w:lang w:val="en-CA"/>
+        </w:rPr>
+        <w:t>, thereby contributing to shaping the modern world.</w:t>
       </w:r>
     </w:p>
     <w:p>
@@ -4042,6 +4275,7 @@
                 <w:lang w:val="en-CA"/>
               </w:rPr>
             </w:pPr>
+            <w:proofErr w:type="spellStart"/>
             <w:r>
               <w:rPr>
                 <w:rFonts w:asciiTheme="majorBidi" w:eastAsiaTheme="minorEastAsia" w:hAnsiTheme="majorBidi" w:cstheme="majorBidi"/>
@@ -4049,7 +4283,17 @@
                 <w:szCs w:val="32"/>
                 <w:lang w:val="en-CA"/>
               </w:rPr>
-              <w:t>Sanuel morse and Alfred vail</w:t>
+              <w:t>Sanuel</w:t>
+            </w:r>
+            <w:proofErr w:type="spellEnd"/>
+            <w:r>
+              <w:rPr>
+                <w:rFonts w:asciiTheme="majorBidi" w:eastAsiaTheme="minorEastAsia" w:hAnsiTheme="majorBidi" w:cstheme="majorBidi"/>
+                <w:sz w:val="32"/>
+                <w:szCs w:val="32"/>
+                <w:lang w:val="en-CA"/>
+              </w:rPr>
+              <w:t xml:space="preserve"> morse and Alfred vail</w:t>
             </w:r>
           </w:p>
         </w:tc>
@@ -4294,6 +4538,7 @@
                 <w:lang w:val="en-CA"/>
               </w:rPr>
             </w:pPr>
+            <w:proofErr w:type="spellStart"/>
             <w:r>
               <w:rPr>
                 <w:rFonts w:asciiTheme="majorBidi" w:eastAsiaTheme="minorEastAsia" w:hAnsiTheme="majorBidi" w:cstheme="majorBidi"/>
@@ -4302,6 +4547,197 @@
                 <w:lang w:val="en-CA"/>
               </w:rPr>
               <w:t>J.logie,P.nipkom,V.zworykin</w:t>
+            </w:r>
+            <w:proofErr w:type="spellEnd"/>
+          </w:p>
+        </w:tc>
+      </w:tr>
+      <w:tr>
+        <w:trPr>
+          <w:cnfStyle w:val="000000100000" w:firstRow="0" w:lastRow="0" w:firstColumn="0" w:lastColumn="0" w:oddVBand="0" w:evenVBand="0" w:oddHBand="1" w:evenHBand="0" w:firstRowFirstColumn="0" w:firstRowLastColumn="0" w:lastRowFirstColumn="0" w:lastRowLastColumn="0"/>
+        </w:trPr>
+        <w:tc>
+          <w:tcPr>
+            <w:cnfStyle w:val="001000000000" w:firstRow="0" w:lastRow="0" w:firstColumn="1" w:lastColumn="0" w:oddVBand="0" w:evenVBand="0" w:oddHBand="0" w:evenHBand="0" w:firstRowFirstColumn="0" w:firstRowLastColumn="0" w:lastRowFirstColumn="0" w:lastRowLastColumn="0"/>
+            <w:tcW w:w="1384" w:type="dxa"/>
+          </w:tcPr>
+          <w:p>
+            <w:pPr>
+              <w:jc w:val="center"/>
+              <w:rPr>
+                <w:rFonts w:asciiTheme="majorBidi" w:eastAsiaTheme="minorEastAsia" w:hAnsiTheme="majorBidi" w:cstheme="majorBidi"/>
+                <w:sz w:val="32"/>
+                <w:szCs w:val="32"/>
+                <w:lang w:val="en-CA"/>
+              </w:rPr>
+            </w:pPr>
+            <w:r>
+              <w:rPr>
+                <w:rFonts w:asciiTheme="majorBidi" w:eastAsiaTheme="minorEastAsia" w:hAnsiTheme="majorBidi" w:cstheme="majorBidi"/>
+                <w:sz w:val="32"/>
+                <w:szCs w:val="32"/>
+                <w:lang w:val="en-CA"/>
+              </w:rPr>
+              <w:t>1947</w:t>
+            </w:r>
+          </w:p>
+        </w:tc>
+        <w:tc>
+          <w:tcPr>
+            <w:tcW w:w="3827" w:type="dxa"/>
+          </w:tcPr>
+          <w:p>
+            <w:pPr>
+              <w:jc w:val="center"/>
+              <w:cnfStyle w:val="000000100000" w:firstRow="0" w:lastRow="0" w:firstColumn="0" w:lastColumn="0" w:oddVBand="0" w:evenVBand="0" w:oddHBand="1" w:evenHBand="0" w:firstRowFirstColumn="0" w:firstRowLastColumn="0" w:lastRowFirstColumn="0" w:lastRowLastColumn="0"/>
+              <w:rPr>
+                <w:rFonts w:asciiTheme="majorBidi" w:eastAsiaTheme="minorEastAsia" w:hAnsiTheme="majorBidi" w:cstheme="majorBidi"/>
+                <w:sz w:val="32"/>
+                <w:szCs w:val="32"/>
+                <w:lang w:val="en-CA"/>
+              </w:rPr>
+            </w:pPr>
+            <w:r>
+              <w:rPr>
+                <w:rFonts w:asciiTheme="majorBidi" w:eastAsiaTheme="minorEastAsia" w:hAnsiTheme="majorBidi" w:cstheme="majorBidi"/>
+                <w:sz w:val="32"/>
+                <w:szCs w:val="32"/>
+                <w:lang w:val="en-CA"/>
+              </w:rPr>
+              <w:t>Transistor</w:t>
+            </w:r>
+          </w:p>
+        </w:tc>
+        <w:tc>
+          <w:tcPr>
+            <w:tcW w:w="4001" w:type="dxa"/>
+          </w:tcPr>
+          <w:p>
+            <w:pPr>
+              <w:jc w:val="center"/>
+              <w:cnfStyle w:val="000000100000" w:firstRow="0" w:lastRow="0" w:firstColumn="0" w:lastColumn="0" w:oddVBand="0" w:evenVBand="0" w:oddHBand="1" w:evenHBand="0" w:firstRowFirstColumn="0" w:firstRowLastColumn="0" w:lastRowFirstColumn="0" w:lastRowLastColumn="0"/>
+              <w:rPr>
+                <w:rFonts w:asciiTheme="majorBidi" w:eastAsiaTheme="minorEastAsia" w:hAnsiTheme="majorBidi" w:cstheme="majorBidi"/>
+                <w:sz w:val="32"/>
+                <w:szCs w:val="32"/>
+                <w:lang w:val="en-CA"/>
+              </w:rPr>
+            </w:pPr>
+            <w:proofErr w:type="spellStart"/>
+            <w:r>
+              <w:rPr>
+                <w:rFonts w:asciiTheme="majorBidi" w:eastAsiaTheme="minorEastAsia" w:hAnsiTheme="majorBidi" w:cstheme="majorBidi"/>
+                <w:sz w:val="32"/>
+                <w:szCs w:val="32"/>
+                <w:lang w:val="en-CA"/>
+              </w:rPr>
+              <w:t>W.shockley</w:t>
+            </w:r>
+            <w:proofErr w:type="spellEnd"/>
+            <w:r>
+              <w:rPr>
+                <w:rFonts w:asciiTheme="majorBidi" w:eastAsiaTheme="minorEastAsia" w:hAnsiTheme="majorBidi" w:cstheme="majorBidi"/>
+                <w:sz w:val="32"/>
+                <w:szCs w:val="32"/>
+                <w:lang w:val="en-CA"/>
+              </w:rPr>
+              <w:t xml:space="preserve"> ,J. Bardeen</w:t>
+            </w:r>
+          </w:p>
+        </w:tc>
+      </w:tr>
+      <w:tr>
+        <w:tc>
+          <w:tcPr>
+            <w:cnfStyle w:val="001000000000" w:firstRow="0" w:lastRow="0" w:firstColumn="1" w:lastColumn="0" w:oddVBand="0" w:evenVBand="0" w:oddHBand="0" w:evenHBand="0" w:firstRowFirstColumn="0" w:firstRowLastColumn="0" w:lastRowFirstColumn="0" w:lastRowLastColumn="0"/>
+            <w:tcW w:w="1384" w:type="dxa"/>
+          </w:tcPr>
+          <w:p>
+            <w:pPr>
+              <w:jc w:val="center"/>
+              <w:rPr>
+                <w:rFonts w:asciiTheme="majorBidi" w:eastAsiaTheme="minorEastAsia" w:hAnsiTheme="majorBidi" w:cstheme="majorBidi"/>
+                <w:sz w:val="32"/>
+                <w:szCs w:val="32"/>
+                <w:lang w:val="en-CA"/>
+              </w:rPr>
+            </w:pPr>
+            <w:r>
+              <w:rPr>
+                <w:rFonts w:asciiTheme="majorBidi" w:eastAsiaTheme="minorEastAsia" w:hAnsiTheme="majorBidi" w:cstheme="majorBidi"/>
+                <w:sz w:val="32"/>
+                <w:szCs w:val="32"/>
+                <w:lang w:val="en-CA"/>
+              </w:rPr>
+              <w:t>1951</w:t>
+            </w:r>
+          </w:p>
+        </w:tc>
+        <w:tc>
+          <w:tcPr>
+            <w:tcW w:w="3827" w:type="dxa"/>
+          </w:tcPr>
+          <w:p>
+            <w:pPr>
+              <w:jc w:val="center"/>
+              <w:cnfStyle w:val="000000000000" w:firstRow="0" w:lastRow="0" w:firstColumn="0" w:lastColumn="0" w:oddVBand="0" w:evenVBand="0" w:oddHBand="0" w:evenHBand="0" w:firstRowFirstColumn="0" w:firstRowLastColumn="0" w:lastRowFirstColumn="0" w:lastRowLastColumn="0"/>
+              <w:rPr>
+                <w:rFonts w:asciiTheme="majorBidi" w:eastAsiaTheme="minorEastAsia" w:hAnsiTheme="majorBidi" w:cstheme="majorBidi"/>
+                <w:b/>
+                <w:bCs/>
+                <w:sz w:val="32"/>
+                <w:szCs w:val="32"/>
+                <w:lang w:val="en-CA"/>
+              </w:rPr>
+            </w:pPr>
+            <w:r>
+              <w:rPr>
+                <w:rFonts w:asciiTheme="majorBidi" w:eastAsiaTheme="minorEastAsia" w:hAnsiTheme="majorBidi" w:cstheme="majorBidi"/>
+                <w:b/>
+                <w:bCs/>
+                <w:sz w:val="32"/>
+                <w:szCs w:val="32"/>
+                <w:highlight w:val="yellow"/>
+                <w:lang w:val="en-CA"/>
+              </w:rPr>
+              <w:t>UNIVAC 1</w:t>
+            </w:r>
+          </w:p>
+        </w:tc>
+        <w:tc>
+          <w:tcPr>
+            <w:tcW w:w="4001" w:type="dxa"/>
+          </w:tcPr>
+          <w:p>
+            <w:pPr>
+              <w:jc w:val="center"/>
+              <w:cnfStyle w:val="000000000000" w:firstRow="0" w:lastRow="0" w:firstColumn="0" w:lastColumn="0" w:oddVBand="0" w:evenVBand="0" w:oddHBand="0" w:evenHBand="0" w:firstRowFirstColumn="0" w:firstRowLastColumn="0" w:lastRowFirstColumn="0" w:lastRowLastColumn="0"/>
+              <w:rPr>
+                <w:rFonts w:asciiTheme="majorBidi" w:eastAsiaTheme="minorEastAsia" w:hAnsiTheme="majorBidi" w:cstheme="majorBidi"/>
+                <w:sz w:val="32"/>
+                <w:szCs w:val="32"/>
+                <w:lang w:val="en-CA"/>
+              </w:rPr>
+            </w:pPr>
+            <w:proofErr w:type="spellStart"/>
+            <w:r>
+              <w:rPr>
+                <w:rFonts w:asciiTheme="majorBidi" w:eastAsiaTheme="minorEastAsia" w:hAnsiTheme="majorBidi" w:cstheme="majorBidi"/>
+                <w:sz w:val="32"/>
+                <w:szCs w:val="32"/>
+                <w:lang w:val="en-CA"/>
+              </w:rPr>
+              <w:t>J.presper</w:t>
+            </w:r>
+            <w:proofErr w:type="spellEnd"/>
+            <w:r>
+              <w:rPr>
+                <w:rFonts w:asciiTheme="majorBidi" w:eastAsiaTheme="minorEastAsia" w:hAnsiTheme="majorBidi" w:cstheme="majorBidi"/>
+                <w:sz w:val="32"/>
+                <w:szCs w:val="32"/>
+                <w:lang w:val="en-CA"/>
+              </w:rPr>
+              <w:t xml:space="preserve"> Eckert</w:t>
             </w:r>
           </w:p>
         </w:tc>
@@ -4332,7 +4768,7 @@
                 <w:szCs w:val="32"/>
                 <w:lang w:val="en-CA"/>
               </w:rPr>
-              <w:t>1947</w:t>
+              <w:t>1969</w:t>
             </w:r>
           </w:p>
         </w:tc>
@@ -4346,6 +4782,8 @@
               <w:cnfStyle w:val="000000100000" w:firstRow="0" w:lastRow="0" w:firstColumn="0" w:lastColumn="0" w:oddVBand="0" w:evenVBand="0" w:oddHBand="1" w:evenHBand="0" w:firstRowFirstColumn="0" w:firstRowLastColumn="0" w:lastRowFirstColumn="0" w:lastRowLastColumn="0"/>
               <w:rPr>
                 <w:rFonts w:asciiTheme="majorBidi" w:eastAsiaTheme="minorEastAsia" w:hAnsiTheme="majorBidi" w:cstheme="majorBidi"/>
+                <w:b/>
+                <w:bCs/>
                 <w:sz w:val="32"/>
                 <w:szCs w:val="32"/>
                 <w:lang w:val="en-CA"/>
@@ -4354,11 +4792,14 @@
             <w:r>
               <w:rPr>
                 <w:rFonts w:asciiTheme="majorBidi" w:eastAsiaTheme="minorEastAsia" w:hAnsiTheme="majorBidi" w:cstheme="majorBidi"/>
-                <w:sz w:val="32"/>
-                <w:szCs w:val="32"/>
-                <w:lang w:val="en-CA"/>
-              </w:rPr>
-              <w:t>Transistor</w:t>
+                <w:b/>
+                <w:bCs/>
+                <w:sz w:val="32"/>
+                <w:szCs w:val="32"/>
+                <w:highlight w:val="yellow"/>
+                <w:lang w:val="en-CA"/>
+              </w:rPr>
+              <w:t>ARPANET</w:t>
             </w:r>
           </w:p>
         </w:tc>
@@ -4384,8 +4825,39 @@
                 <w:szCs w:val="32"/>
                 <w:lang w:val="en-CA"/>
               </w:rPr>
-              <w:t>W.shockley ,J. Bardeen</w:t>
+              <w:t xml:space="preserve">Paul </w:t>
             </w:r>
+            <w:proofErr w:type="spellStart"/>
+            <w:r>
+              <w:rPr>
+                <w:rFonts w:asciiTheme="majorBidi" w:eastAsiaTheme="minorEastAsia" w:hAnsiTheme="majorBidi" w:cstheme="majorBidi"/>
+                <w:sz w:val="32"/>
+                <w:szCs w:val="32"/>
+                <w:lang w:val="en-CA"/>
+              </w:rPr>
+              <w:t>baran</w:t>
+            </w:r>
+            <w:proofErr w:type="spellEnd"/>
+            <w:r>
+              <w:rPr>
+                <w:rFonts w:asciiTheme="majorBidi" w:eastAsiaTheme="minorEastAsia" w:hAnsiTheme="majorBidi" w:cstheme="majorBidi"/>
+                <w:sz w:val="32"/>
+                <w:szCs w:val="32"/>
+                <w:lang w:val="en-CA"/>
+              </w:rPr>
+              <w:t xml:space="preserve"> and Donald </w:t>
+            </w:r>
+            <w:proofErr w:type="spellStart"/>
+            <w:r>
+              <w:rPr>
+                <w:rFonts w:asciiTheme="majorBidi" w:eastAsiaTheme="minorEastAsia" w:hAnsiTheme="majorBidi" w:cstheme="majorBidi"/>
+                <w:sz w:val="32"/>
+                <w:szCs w:val="32"/>
+                <w:lang w:val="en-CA"/>
+              </w:rPr>
+              <w:t>davie</w:t>
+            </w:r>
+            <w:proofErr w:type="spellEnd"/>
           </w:p>
         </w:tc>
       </w:tr>
@@ -4412,7 +4884,7 @@
                 <w:szCs w:val="32"/>
                 <w:lang w:val="en-CA"/>
               </w:rPr>
-              <w:t>1951</w:t>
+              <w:t>1971</w:t>
             </w:r>
           </w:p>
         </w:tc>
@@ -4426,8 +4898,6 @@
               <w:cnfStyle w:val="000000000000" w:firstRow="0" w:lastRow="0" w:firstColumn="0" w:lastColumn="0" w:oddVBand="0" w:evenVBand="0" w:oddHBand="0" w:evenHBand="0" w:firstRowFirstColumn="0" w:firstRowLastColumn="0" w:lastRowFirstColumn="0" w:lastRowLastColumn="0"/>
               <w:rPr>
                 <w:rFonts w:asciiTheme="majorBidi" w:eastAsiaTheme="minorEastAsia" w:hAnsiTheme="majorBidi" w:cstheme="majorBidi"/>
-                <w:b/>
-                <w:bCs/>
                 <w:sz w:val="32"/>
                 <w:szCs w:val="32"/>
                 <w:lang w:val="en-CA"/>
@@ -4436,14 +4906,11 @@
             <w:r>
               <w:rPr>
                 <w:rFonts w:asciiTheme="majorBidi" w:eastAsiaTheme="minorEastAsia" w:hAnsiTheme="majorBidi" w:cstheme="majorBidi"/>
-                <w:b/>
-                <w:bCs/>
-                <w:sz w:val="32"/>
-                <w:szCs w:val="32"/>
-                <w:highlight w:val="yellow"/>
-                <w:lang w:val="en-CA"/>
-              </w:rPr>
-              <w:t>UNIVAC 1</w:t>
+                <w:sz w:val="32"/>
+                <w:szCs w:val="32"/>
+                <w:lang w:val="en-CA"/>
+              </w:rPr>
+              <w:t>First email</w:t>
             </w:r>
           </w:p>
         </w:tc>
@@ -4469,8 +4936,19 @@
                 <w:szCs w:val="32"/>
                 <w:lang w:val="en-CA"/>
               </w:rPr>
-              <w:t>J.presper Eckert</w:t>
+              <w:t xml:space="preserve">Ray </w:t>
             </w:r>
+            <w:proofErr w:type="spellStart"/>
+            <w:r>
+              <w:rPr>
+                <w:rFonts w:asciiTheme="majorBidi" w:eastAsiaTheme="minorEastAsia" w:hAnsiTheme="majorBidi" w:cstheme="majorBidi"/>
+                <w:sz w:val="32"/>
+                <w:szCs w:val="32"/>
+                <w:lang w:val="en-CA"/>
+              </w:rPr>
+              <w:t>toumlinson</w:t>
+            </w:r>
+            <w:proofErr w:type="spellEnd"/>
           </w:p>
         </w:tc>
       </w:tr>
@@ -4500,7 +4978,7 @@
                 <w:szCs w:val="32"/>
                 <w:lang w:val="en-CA"/>
               </w:rPr>
-              <w:t>1969</w:t>
+              <w:t>1975</w:t>
             </w:r>
           </w:p>
         </w:tc>
@@ -4514,8 +4992,6 @@
               <w:cnfStyle w:val="000000100000" w:firstRow="0" w:lastRow="0" w:firstColumn="0" w:lastColumn="0" w:oddVBand="0" w:evenVBand="0" w:oddHBand="1" w:evenHBand="0" w:firstRowFirstColumn="0" w:firstRowLastColumn="0" w:lastRowFirstColumn="0" w:lastRowLastColumn="0"/>
               <w:rPr>
                 <w:rFonts w:asciiTheme="majorBidi" w:eastAsiaTheme="minorEastAsia" w:hAnsiTheme="majorBidi" w:cstheme="majorBidi"/>
-                <w:b/>
-                <w:bCs/>
                 <w:sz w:val="32"/>
                 <w:szCs w:val="32"/>
                 <w:lang w:val="en-CA"/>
@@ -4524,14 +5000,11 @@
             <w:r>
               <w:rPr>
                 <w:rFonts w:asciiTheme="majorBidi" w:eastAsiaTheme="minorEastAsia" w:hAnsiTheme="majorBidi" w:cstheme="majorBidi"/>
-                <w:b/>
-                <w:bCs/>
-                <w:sz w:val="32"/>
-                <w:szCs w:val="32"/>
-                <w:highlight w:val="yellow"/>
-                <w:lang w:val="en-CA"/>
-              </w:rPr>
-              <w:t>ARPANET</w:t>
+                <w:sz w:val="32"/>
+                <w:szCs w:val="32"/>
+                <w:lang w:val="en-CA"/>
+              </w:rPr>
+              <w:t>Microsoft</w:t>
             </w:r>
           </w:p>
         </w:tc>
@@ -4557,8 +5030,39 @@
                 <w:szCs w:val="32"/>
                 <w:lang w:val="en-CA"/>
               </w:rPr>
-              <w:t>Paul baran and Donald davie</w:t>
+              <w:t xml:space="preserve">Bill gates and </w:t>
             </w:r>
+            <w:proofErr w:type="spellStart"/>
+            <w:r>
+              <w:rPr>
+                <w:rFonts w:asciiTheme="majorBidi" w:eastAsiaTheme="minorEastAsia" w:hAnsiTheme="majorBidi" w:cstheme="majorBidi"/>
+                <w:sz w:val="32"/>
+                <w:szCs w:val="32"/>
+                <w:lang w:val="en-CA"/>
+              </w:rPr>
+              <w:t>paul</w:t>
+            </w:r>
+            <w:proofErr w:type="spellEnd"/>
+            <w:r>
+              <w:rPr>
+                <w:rFonts w:asciiTheme="majorBidi" w:eastAsiaTheme="minorEastAsia" w:hAnsiTheme="majorBidi" w:cstheme="majorBidi"/>
+                <w:sz w:val="32"/>
+                <w:szCs w:val="32"/>
+                <w:lang w:val="en-CA"/>
+              </w:rPr>
+              <w:t xml:space="preserve"> </w:t>
+            </w:r>
+            <w:proofErr w:type="spellStart"/>
+            <w:r>
+              <w:rPr>
+                <w:rFonts w:asciiTheme="majorBidi" w:eastAsiaTheme="minorEastAsia" w:hAnsiTheme="majorBidi" w:cstheme="majorBidi"/>
+                <w:sz w:val="32"/>
+                <w:szCs w:val="32"/>
+                <w:lang w:val="en-CA"/>
+              </w:rPr>
+              <w:t>allen</w:t>
+            </w:r>
+            <w:proofErr w:type="spellEnd"/>
           </w:p>
         </w:tc>
       </w:tr>
@@ -4585,7 +5089,7 @@
                 <w:szCs w:val="32"/>
                 <w:lang w:val="en-CA"/>
               </w:rPr>
-              <w:t>1971</w:t>
+              <w:t>1989</w:t>
             </w:r>
           </w:p>
         </w:tc>
@@ -4611,7 +5115,7 @@
                 <w:szCs w:val="32"/>
                 <w:lang w:val="en-CA"/>
               </w:rPr>
-              <w:t>First email</w:t>
+              <w:t>World wide web</w:t>
             </w:r>
           </w:p>
         </w:tc>
@@ -4637,8 +5141,19 @@
                 <w:szCs w:val="32"/>
                 <w:lang w:val="en-CA"/>
               </w:rPr>
-              <w:t>Ray toumlinson</w:t>
+              <w:t xml:space="preserve">Tim </w:t>
             </w:r>
+            <w:proofErr w:type="spellStart"/>
+            <w:r>
+              <w:rPr>
+                <w:rFonts w:asciiTheme="majorBidi" w:eastAsiaTheme="minorEastAsia" w:hAnsiTheme="majorBidi" w:cstheme="majorBidi"/>
+                <w:sz w:val="32"/>
+                <w:szCs w:val="32"/>
+                <w:lang w:val="en-CA"/>
+              </w:rPr>
+              <w:t>burners_lee</w:t>
+            </w:r>
+            <w:proofErr w:type="spellEnd"/>
           </w:p>
         </w:tc>
       </w:tr>
@@ -4668,7 +5183,8 @@
                 <w:szCs w:val="32"/>
                 <w:lang w:val="en-CA"/>
               </w:rPr>
-              <w:t>1975</w:t>
+              <w:lastRenderedPageBreak/>
+              <w:t>1990</w:t>
             </w:r>
           </w:p>
         </w:tc>
@@ -4682,6 +5198,8 @@
               <w:cnfStyle w:val="000000100000" w:firstRow="0" w:lastRow="0" w:firstColumn="0" w:lastColumn="0" w:oddVBand="0" w:evenVBand="0" w:oddHBand="1" w:evenHBand="0" w:firstRowFirstColumn="0" w:firstRowLastColumn="0" w:lastRowFirstColumn="0" w:lastRowLastColumn="0"/>
               <w:rPr>
                 <w:rFonts w:asciiTheme="majorBidi" w:eastAsiaTheme="minorEastAsia" w:hAnsiTheme="majorBidi" w:cstheme="majorBidi"/>
+                <w:b/>
+                <w:bCs/>
                 <w:sz w:val="32"/>
                 <w:szCs w:val="32"/>
                 <w:lang w:val="en-CA"/>
@@ -4690,11 +5208,14 @@
             <w:r>
               <w:rPr>
                 <w:rFonts w:asciiTheme="majorBidi" w:eastAsiaTheme="minorEastAsia" w:hAnsiTheme="majorBidi" w:cstheme="majorBidi"/>
-                <w:sz w:val="32"/>
-                <w:szCs w:val="32"/>
-                <w:lang w:val="en-CA"/>
-              </w:rPr>
-              <w:t>Microsoft</w:t>
+                <w:b/>
+                <w:bCs/>
+                <w:sz w:val="32"/>
+                <w:szCs w:val="32"/>
+                <w:highlight w:val="yellow"/>
+                <w:lang w:val="en-CA"/>
+              </w:rPr>
+              <w:t>GSM</w:t>
             </w:r>
           </w:p>
         </w:tc>
@@ -4720,7 +5241,7 @@
                 <w:szCs w:val="32"/>
                 <w:lang w:val="en-CA"/>
               </w:rPr>
-              <w:t>Bill gates and paul allen</w:t>
+              <w:t>ETSI group</w:t>
             </w:r>
           </w:p>
         </w:tc>
@@ -4748,7 +5269,7 @@
                 <w:szCs w:val="32"/>
                 <w:lang w:val="en-CA"/>
               </w:rPr>
-              <w:t>1989</w:t>
+              <w:t>1994</w:t>
             </w:r>
           </w:p>
         </w:tc>
@@ -4774,7 +5295,7 @@
                 <w:szCs w:val="32"/>
                 <w:lang w:val="en-CA"/>
               </w:rPr>
-              <w:t>World wide web</w:t>
+              <w:t>Netscape navigator</w:t>
             </w:r>
           </w:p>
         </w:tc>
@@ -4800,8 +5321,39 @@
                 <w:szCs w:val="32"/>
                 <w:lang w:val="en-CA"/>
               </w:rPr>
-              <w:t>Tim burners_lee</w:t>
+              <w:t xml:space="preserve">Mark </w:t>
             </w:r>
+            <w:proofErr w:type="spellStart"/>
+            <w:r>
+              <w:rPr>
+                <w:rFonts w:asciiTheme="majorBidi" w:eastAsiaTheme="minorEastAsia" w:hAnsiTheme="majorBidi" w:cstheme="majorBidi"/>
+                <w:sz w:val="32"/>
+                <w:szCs w:val="32"/>
+                <w:lang w:val="en-CA"/>
+              </w:rPr>
+              <w:t>andreesson</w:t>
+            </w:r>
+            <w:proofErr w:type="spellEnd"/>
+            <w:r>
+              <w:rPr>
+                <w:rFonts w:asciiTheme="majorBidi" w:eastAsiaTheme="minorEastAsia" w:hAnsiTheme="majorBidi" w:cstheme="majorBidi"/>
+                <w:sz w:val="32"/>
+                <w:szCs w:val="32"/>
+                <w:lang w:val="en-CA"/>
+              </w:rPr>
+              <w:t xml:space="preserve"> and </w:t>
+            </w:r>
+            <w:proofErr w:type="spellStart"/>
+            <w:r>
+              <w:rPr>
+                <w:rFonts w:asciiTheme="majorBidi" w:eastAsiaTheme="minorEastAsia" w:hAnsiTheme="majorBidi" w:cstheme="majorBidi"/>
+                <w:sz w:val="32"/>
+                <w:szCs w:val="32"/>
+                <w:lang w:val="en-CA"/>
+              </w:rPr>
+              <w:t>james</w:t>
+            </w:r>
+            <w:proofErr w:type="spellEnd"/>
           </w:p>
         </w:tc>
       </w:tr>
@@ -4831,175 +5383,6 @@
                 <w:szCs w:val="32"/>
                 <w:lang w:val="en-CA"/>
               </w:rPr>
-              <w:lastRenderedPageBreak/>
-              <w:t>1990</w:t>
-            </w:r>
-          </w:p>
-        </w:tc>
-        <w:tc>
-          <w:tcPr>
-            <w:tcW w:w="3827" w:type="dxa"/>
-          </w:tcPr>
-          <w:p>
-            <w:pPr>
-              <w:jc w:val="center"/>
-              <w:cnfStyle w:val="000000100000" w:firstRow="0" w:lastRow="0" w:firstColumn="0" w:lastColumn="0" w:oddVBand="0" w:evenVBand="0" w:oddHBand="1" w:evenHBand="0" w:firstRowFirstColumn="0" w:firstRowLastColumn="0" w:lastRowFirstColumn="0" w:lastRowLastColumn="0"/>
-              <w:rPr>
-                <w:rFonts w:asciiTheme="majorBidi" w:eastAsiaTheme="minorEastAsia" w:hAnsiTheme="majorBidi" w:cstheme="majorBidi"/>
-                <w:b/>
-                <w:bCs/>
-                <w:sz w:val="32"/>
-                <w:szCs w:val="32"/>
-                <w:lang w:val="en-CA"/>
-              </w:rPr>
-            </w:pPr>
-            <w:r>
-              <w:rPr>
-                <w:rFonts w:asciiTheme="majorBidi" w:eastAsiaTheme="minorEastAsia" w:hAnsiTheme="majorBidi" w:cstheme="majorBidi"/>
-                <w:b/>
-                <w:bCs/>
-                <w:sz w:val="32"/>
-                <w:szCs w:val="32"/>
-                <w:highlight w:val="yellow"/>
-                <w:lang w:val="en-CA"/>
-              </w:rPr>
-              <w:t>GSM</w:t>
-            </w:r>
-          </w:p>
-        </w:tc>
-        <w:tc>
-          <w:tcPr>
-            <w:tcW w:w="4001" w:type="dxa"/>
-          </w:tcPr>
-          <w:p>
-            <w:pPr>
-              <w:jc w:val="center"/>
-              <w:cnfStyle w:val="000000100000" w:firstRow="0" w:lastRow="0" w:firstColumn="0" w:lastColumn="0" w:oddVBand="0" w:evenVBand="0" w:oddHBand="1" w:evenHBand="0" w:firstRowFirstColumn="0" w:firstRowLastColumn="0" w:lastRowFirstColumn="0" w:lastRowLastColumn="0"/>
-              <w:rPr>
-                <w:rFonts w:asciiTheme="majorBidi" w:eastAsiaTheme="minorEastAsia" w:hAnsiTheme="majorBidi" w:cstheme="majorBidi"/>
-                <w:sz w:val="32"/>
-                <w:szCs w:val="32"/>
-                <w:lang w:val="en-CA"/>
-              </w:rPr>
-            </w:pPr>
-            <w:r>
-              <w:rPr>
-                <w:rFonts w:asciiTheme="majorBidi" w:eastAsiaTheme="minorEastAsia" w:hAnsiTheme="majorBidi" w:cstheme="majorBidi"/>
-                <w:sz w:val="32"/>
-                <w:szCs w:val="32"/>
-                <w:lang w:val="en-CA"/>
-              </w:rPr>
-              <w:t>ETSI group</w:t>
-            </w:r>
-          </w:p>
-        </w:tc>
-      </w:tr>
-      <w:tr>
-        <w:tc>
-          <w:tcPr>
-            <w:cnfStyle w:val="001000000000" w:firstRow="0" w:lastRow="0" w:firstColumn="1" w:lastColumn="0" w:oddVBand="0" w:evenVBand="0" w:oddHBand="0" w:evenHBand="0" w:firstRowFirstColumn="0" w:firstRowLastColumn="0" w:lastRowFirstColumn="0" w:lastRowLastColumn="0"/>
-            <w:tcW w:w="1384" w:type="dxa"/>
-          </w:tcPr>
-          <w:p>
-            <w:pPr>
-              <w:jc w:val="center"/>
-              <w:rPr>
-                <w:rFonts w:asciiTheme="majorBidi" w:eastAsiaTheme="minorEastAsia" w:hAnsiTheme="majorBidi" w:cstheme="majorBidi"/>
-                <w:sz w:val="32"/>
-                <w:szCs w:val="32"/>
-                <w:lang w:val="en-CA"/>
-              </w:rPr>
-            </w:pPr>
-            <w:r>
-              <w:rPr>
-                <w:rFonts w:asciiTheme="majorBidi" w:eastAsiaTheme="minorEastAsia" w:hAnsiTheme="majorBidi" w:cstheme="majorBidi"/>
-                <w:sz w:val="32"/>
-                <w:szCs w:val="32"/>
-                <w:lang w:val="en-CA"/>
-              </w:rPr>
-              <w:t>1994</w:t>
-            </w:r>
-          </w:p>
-        </w:tc>
-        <w:tc>
-          <w:tcPr>
-            <w:tcW w:w="3827" w:type="dxa"/>
-          </w:tcPr>
-          <w:p>
-            <w:pPr>
-              <w:jc w:val="center"/>
-              <w:cnfStyle w:val="000000000000" w:firstRow="0" w:lastRow="0" w:firstColumn="0" w:lastColumn="0" w:oddVBand="0" w:evenVBand="0" w:oddHBand="0" w:evenHBand="0" w:firstRowFirstColumn="0" w:firstRowLastColumn="0" w:lastRowFirstColumn="0" w:lastRowLastColumn="0"/>
-              <w:rPr>
-                <w:rFonts w:asciiTheme="majorBidi" w:eastAsiaTheme="minorEastAsia" w:hAnsiTheme="majorBidi" w:cstheme="majorBidi"/>
-                <w:sz w:val="32"/>
-                <w:szCs w:val="32"/>
-                <w:lang w:val="en-CA"/>
-              </w:rPr>
-            </w:pPr>
-            <w:r>
-              <w:rPr>
-                <w:rFonts w:asciiTheme="majorBidi" w:eastAsiaTheme="minorEastAsia" w:hAnsiTheme="majorBidi" w:cstheme="majorBidi"/>
-                <w:sz w:val="32"/>
-                <w:szCs w:val="32"/>
-                <w:lang w:val="en-CA"/>
-              </w:rPr>
-              <w:t>Netscape navigator</w:t>
-            </w:r>
-          </w:p>
-        </w:tc>
-        <w:tc>
-          <w:tcPr>
-            <w:tcW w:w="4001" w:type="dxa"/>
-          </w:tcPr>
-          <w:p>
-            <w:pPr>
-              <w:jc w:val="center"/>
-              <w:cnfStyle w:val="000000000000" w:firstRow="0" w:lastRow="0" w:firstColumn="0" w:lastColumn="0" w:oddVBand="0" w:evenVBand="0" w:oddHBand="0" w:evenHBand="0" w:firstRowFirstColumn="0" w:firstRowLastColumn="0" w:lastRowFirstColumn="0" w:lastRowLastColumn="0"/>
-              <w:rPr>
-                <w:rFonts w:asciiTheme="majorBidi" w:eastAsiaTheme="minorEastAsia" w:hAnsiTheme="majorBidi" w:cstheme="majorBidi"/>
-                <w:sz w:val="32"/>
-                <w:szCs w:val="32"/>
-                <w:lang w:val="en-CA"/>
-              </w:rPr>
-            </w:pPr>
-            <w:r>
-              <w:rPr>
-                <w:rFonts w:asciiTheme="majorBidi" w:eastAsiaTheme="minorEastAsia" w:hAnsiTheme="majorBidi" w:cstheme="majorBidi"/>
-                <w:sz w:val="32"/>
-                <w:szCs w:val="32"/>
-                <w:lang w:val="en-CA"/>
-              </w:rPr>
-              <w:t>Mark andreesson and james</w:t>
-            </w:r>
-          </w:p>
-        </w:tc>
-      </w:tr>
-      <w:tr>
-        <w:trPr>
-          <w:cnfStyle w:val="000000100000" w:firstRow="0" w:lastRow="0" w:firstColumn="0" w:lastColumn="0" w:oddVBand="0" w:evenVBand="0" w:oddHBand="1" w:evenHBand="0" w:firstRowFirstColumn="0" w:firstRowLastColumn="0" w:lastRowFirstColumn="0" w:lastRowLastColumn="0"/>
-        </w:trPr>
-        <w:tc>
-          <w:tcPr>
-            <w:cnfStyle w:val="001000000000" w:firstRow="0" w:lastRow="0" w:firstColumn="1" w:lastColumn="0" w:oddVBand="0" w:evenVBand="0" w:oddHBand="0" w:evenHBand="0" w:firstRowFirstColumn="0" w:firstRowLastColumn="0" w:lastRowFirstColumn="0" w:lastRowLastColumn="0"/>
-            <w:tcW w:w="1384" w:type="dxa"/>
-          </w:tcPr>
-          <w:p>
-            <w:pPr>
-              <w:jc w:val="center"/>
-              <w:rPr>
-                <w:rFonts w:asciiTheme="majorBidi" w:eastAsiaTheme="minorEastAsia" w:hAnsiTheme="majorBidi" w:cstheme="majorBidi"/>
-                <w:sz w:val="32"/>
-                <w:szCs w:val="32"/>
-                <w:lang w:val="en-CA"/>
-              </w:rPr>
-            </w:pPr>
-            <w:r>
-              <w:rPr>
-                <w:rFonts w:asciiTheme="majorBidi" w:eastAsiaTheme="minorEastAsia" w:hAnsiTheme="majorBidi" w:cstheme="majorBidi"/>
-                <w:sz w:val="32"/>
-                <w:szCs w:val="32"/>
-                <w:lang w:val="en-CA"/>
-              </w:rPr>
               <w:t>1998</w:t>
             </w:r>
           </w:p>
@@ -5061,7 +5444,27 @@
                 <w:szCs w:val="32"/>
                 <w:lang w:val="en-CA"/>
               </w:rPr>
-              <w:t>page and sergey brin</w:t>
+              <w:t xml:space="preserve">page and </w:t>
+            </w:r>
+            <w:proofErr w:type="spellStart"/>
+            <w:r>
+              <w:rPr>
+                <w:rFonts w:asciiTheme="majorBidi" w:eastAsiaTheme="minorEastAsia" w:hAnsiTheme="majorBidi" w:cstheme="majorBidi"/>
+                <w:sz w:val="32"/>
+                <w:szCs w:val="32"/>
+                <w:lang w:val="en-CA"/>
+              </w:rPr>
+              <w:t>sergey</w:t>
+            </w:r>
+            <w:proofErr w:type="spellEnd"/>
+            <w:r>
+              <w:rPr>
+                <w:rFonts w:asciiTheme="majorBidi" w:eastAsiaTheme="minorEastAsia" w:hAnsiTheme="majorBidi" w:cstheme="majorBidi"/>
+                <w:sz w:val="32"/>
+                <w:szCs w:val="32"/>
+                <w:lang w:val="en-CA"/>
+              </w:rPr>
+              <w:t xml:space="preserve"> brin</w:t>
             </w:r>
           </w:p>
         </w:tc>
@@ -5224,8 +5627,19 @@
                 <w:szCs w:val="32"/>
                 <w:lang w:val="en-CA"/>
               </w:rPr>
-              <w:t>Mark zuckerberg</w:t>
+              <w:t xml:space="preserve">Mark </w:t>
             </w:r>
+            <w:proofErr w:type="spellStart"/>
+            <w:r>
+              <w:rPr>
+                <w:rFonts w:asciiTheme="majorBidi" w:eastAsiaTheme="minorEastAsia" w:hAnsiTheme="majorBidi" w:cstheme="majorBidi"/>
+                <w:sz w:val="32"/>
+                <w:szCs w:val="32"/>
+                <w:lang w:val="en-CA"/>
+              </w:rPr>
+              <w:t>zuckerberg</w:t>
+            </w:r>
+            <w:proofErr w:type="spellEnd"/>
           </w:p>
         </w:tc>
       </w:tr>
@@ -5271,6 +5685,7 @@
                 <w:lang w:val="en-CA"/>
               </w:rPr>
             </w:pPr>
+            <w:proofErr w:type="spellStart"/>
             <w:r>
               <w:rPr>
                 <w:rFonts w:asciiTheme="majorBidi" w:eastAsiaTheme="minorEastAsia" w:hAnsiTheme="majorBidi" w:cstheme="majorBidi"/>
@@ -5280,6 +5695,7 @@
               </w:rPr>
               <w:t>Iphone</w:t>
             </w:r>
+            <w:proofErr w:type="spellEnd"/>
           </w:p>
         </w:tc>
         <w:tc>
@@ -5390,8 +5806,19 @@
                 <w:szCs w:val="32"/>
                 <w:lang w:val="en-CA"/>
               </w:rPr>
-              <w:t>Satoshi nakamoto</w:t>
+              <w:t xml:space="preserve">Satoshi </w:t>
             </w:r>
+            <w:proofErr w:type="spellStart"/>
+            <w:r>
+              <w:rPr>
+                <w:rFonts w:asciiTheme="majorBidi" w:eastAsiaTheme="minorEastAsia" w:hAnsiTheme="majorBidi" w:cstheme="majorBidi"/>
+                <w:sz w:val="32"/>
+                <w:szCs w:val="32"/>
+                <w:lang w:val="en-CA"/>
+              </w:rPr>
+              <w:t>nakamoto</w:t>
+            </w:r>
+            <w:proofErr w:type="spellEnd"/>
           </w:p>
         </w:tc>
       </w:tr>
@@ -5549,6 +5976,7 @@
                 <w:lang w:val="en-CA"/>
               </w:rPr>
             </w:pPr>
+            <w:proofErr w:type="spellStart"/>
             <w:r>
               <w:rPr>
                 <w:rFonts w:asciiTheme="majorBidi" w:eastAsiaTheme="minorEastAsia" w:hAnsiTheme="majorBidi" w:cstheme="majorBidi"/>
@@ -5556,7 +5984,17 @@
                 <w:szCs w:val="32"/>
                 <w:lang w:val="en-CA"/>
               </w:rPr>
-              <w:t>Deepmind technologies</w:t>
+              <w:t>Deepmind</w:t>
+            </w:r>
+            <w:proofErr w:type="spellEnd"/>
+            <w:r>
+              <w:rPr>
+                <w:rFonts w:asciiTheme="majorBidi" w:eastAsiaTheme="minorEastAsia" w:hAnsiTheme="majorBidi" w:cstheme="majorBidi"/>
+                <w:sz w:val="32"/>
+                <w:szCs w:val="32"/>
+                <w:lang w:val="en-CA"/>
+              </w:rPr>
+              <w:t xml:space="preserve"> technologies</w:t>
             </w:r>
           </w:p>
         </w:tc>
@@ -5689,7 +6127,27 @@
           <w:szCs w:val="32"/>
           <w:lang w:val="en-CA"/>
         </w:rPr>
-        <w:t xml:space="preserve">  first commeratial computer </w:t>
+        <w:t xml:space="preserve">  first </w:t>
+      </w:r>
+      <w:proofErr w:type="spellStart"/>
+      <w:r>
+        <w:rPr>
+          <w:rFonts w:asciiTheme="majorBidi" w:eastAsiaTheme="minorEastAsia" w:hAnsiTheme="majorBidi" w:cstheme="majorBidi"/>
+          <w:sz w:val="32"/>
+          <w:szCs w:val="32"/>
+          <w:lang w:val="en-CA"/>
+        </w:rPr>
+        <w:t>commeratial</w:t>
+      </w:r>
+      <w:proofErr w:type="spellEnd"/>
+      <w:r>
+        <w:rPr>
+          <w:rFonts w:asciiTheme="majorBidi" w:eastAsiaTheme="minorEastAsia" w:hAnsiTheme="majorBidi" w:cstheme="majorBidi"/>
+          <w:sz w:val="32"/>
+          <w:szCs w:val="32"/>
+          <w:lang w:val="en-CA"/>
+        </w:rPr>
+        <w:t xml:space="preserve"> computer </w:t>
       </w:r>
       <w:r>
         <w:rPr>
@@ -5880,14 +6338,25 @@
         </w:rPr>
         <w:t xml:space="preserve"> </w:t>
       </w:r>
-      <w:r>
-        <w:rPr>
-          <w:rFonts w:asciiTheme="majorBidi" w:eastAsiaTheme="minorEastAsia" w:hAnsiTheme="majorBidi" w:cstheme="majorBidi"/>
-          <w:sz w:val="32"/>
-          <w:szCs w:val="32"/>
-          <w:lang w:val="en-CA"/>
-        </w:rPr>
-        <w:t>chainbased cryptocurrency</w:t>
+      <w:proofErr w:type="spellStart"/>
+      <w:r>
+        <w:rPr>
+          <w:rFonts w:asciiTheme="majorBidi" w:eastAsiaTheme="minorEastAsia" w:hAnsiTheme="majorBidi" w:cstheme="majorBidi"/>
+          <w:sz w:val="32"/>
+          <w:szCs w:val="32"/>
+          <w:lang w:val="en-CA"/>
+        </w:rPr>
+        <w:t>chainbased</w:t>
+      </w:r>
+      <w:proofErr w:type="spellEnd"/>
+      <w:r>
+        <w:rPr>
+          <w:rFonts w:asciiTheme="majorBidi" w:eastAsiaTheme="minorEastAsia" w:hAnsiTheme="majorBidi" w:cstheme="majorBidi"/>
+          <w:sz w:val="32"/>
+          <w:szCs w:val="32"/>
+          <w:lang w:val="en-CA"/>
+        </w:rPr>
+        <w:t xml:space="preserve"> cryptocurrency</w:t>
       </w:r>
       <w:r>
         <w:rPr>
@@ -6156,14 +6625,25 @@
           <w:lang w:val="en-CA"/>
         </w:rPr>
       </w:pPr>
-      <w:r>
-        <w:rPr>
-          <w:rFonts w:asciiTheme="majorBidi" w:eastAsiaTheme="minorEastAsia" w:hAnsiTheme="majorBidi" w:cstheme="majorBidi"/>
-          <w:sz w:val="32"/>
-          <w:szCs w:val="32"/>
-          <w:lang w:val="en-CA"/>
-        </w:rPr>
-        <w:t>merous major updates with regular versions. Some of the no-</w:t>
+      <w:proofErr w:type="spellStart"/>
+      <w:r>
+        <w:rPr>
+          <w:rFonts w:asciiTheme="majorBidi" w:eastAsiaTheme="minorEastAsia" w:hAnsiTheme="majorBidi" w:cstheme="majorBidi"/>
+          <w:sz w:val="32"/>
+          <w:szCs w:val="32"/>
+          <w:lang w:val="en-CA"/>
+        </w:rPr>
+        <w:t>merous</w:t>
+      </w:r>
+      <w:proofErr w:type="spellEnd"/>
+      <w:r>
+        <w:rPr>
+          <w:rFonts w:asciiTheme="majorBidi" w:eastAsiaTheme="minorEastAsia" w:hAnsiTheme="majorBidi" w:cstheme="majorBidi"/>
+          <w:sz w:val="32"/>
+          <w:szCs w:val="32"/>
+          <w:lang w:val="en-CA"/>
+        </w:rPr>
+        <w:t xml:space="preserve"> major updates with regular versions. Some of the no-</w:t>
       </w:r>
     </w:p>
     <w:p>
@@ -6356,14 +6836,45 @@
           <w:lang w:val="en-CA"/>
         </w:rPr>
       </w:pPr>
-      <w:r>
-        <w:rPr>
-          <w:rFonts w:asciiTheme="majorBidi" w:eastAsiaTheme="minorEastAsia" w:hAnsiTheme="majorBidi" w:cstheme="majorBidi"/>
-          <w:sz w:val="32"/>
-          <w:szCs w:val="32"/>
-          <w:lang w:val="en-CA"/>
-        </w:rPr>
-        <w:t>Github too has undergone significant evolution since its incep-</w:t>
+      <w:proofErr w:type="spellStart"/>
+      <w:r>
+        <w:rPr>
+          <w:rFonts w:asciiTheme="majorBidi" w:eastAsiaTheme="minorEastAsia" w:hAnsiTheme="majorBidi" w:cstheme="majorBidi"/>
+          <w:sz w:val="32"/>
+          <w:szCs w:val="32"/>
+          <w:lang w:val="en-CA"/>
+        </w:rPr>
+        <w:t>Github</w:t>
+      </w:r>
+      <w:proofErr w:type="spellEnd"/>
+      <w:r>
+        <w:rPr>
+          <w:rFonts w:asciiTheme="majorBidi" w:eastAsiaTheme="minorEastAsia" w:hAnsiTheme="majorBidi" w:cstheme="majorBidi"/>
+          <w:sz w:val="32"/>
+          <w:szCs w:val="32"/>
+          <w:lang w:val="en-CA"/>
+        </w:rPr>
+        <w:t xml:space="preserve"> too has undergone significant evolution since its </w:t>
+      </w:r>
+      <w:proofErr w:type="spellStart"/>
+      <w:r>
+        <w:rPr>
+          <w:rFonts w:asciiTheme="majorBidi" w:eastAsiaTheme="minorEastAsia" w:hAnsiTheme="majorBidi" w:cstheme="majorBidi"/>
+          <w:sz w:val="32"/>
+          <w:szCs w:val="32"/>
+          <w:lang w:val="en-CA"/>
+        </w:rPr>
+        <w:t>incep</w:t>
+      </w:r>
+      <w:proofErr w:type="spellEnd"/>
+      <w:r>
+        <w:rPr>
+          <w:rFonts w:asciiTheme="majorBidi" w:eastAsiaTheme="minorEastAsia" w:hAnsiTheme="majorBidi" w:cstheme="majorBidi"/>
+          <w:sz w:val="32"/>
+          <w:szCs w:val="32"/>
+          <w:lang w:val="en-CA"/>
+        </w:rPr>
+        <w:t>-</w:t>
       </w:r>
     </w:p>
     <w:p>
@@ -6379,14 +6890,25 @@
           <w:lang w:val="en-CA"/>
         </w:rPr>
       </w:pPr>
-      <w:r>
-        <w:rPr>
-          <w:rFonts w:asciiTheme="majorBidi" w:eastAsiaTheme="minorEastAsia" w:hAnsiTheme="majorBidi" w:cstheme="majorBidi"/>
-          <w:sz w:val="32"/>
-          <w:szCs w:val="32"/>
-          <w:lang w:val="en-CA"/>
-        </w:rPr>
-        <w:t>tion. The company, GitHub, Inc., was formed in 2007 by Chris</w:t>
+      <w:proofErr w:type="spellStart"/>
+      <w:r>
+        <w:rPr>
+          <w:rFonts w:asciiTheme="majorBidi" w:eastAsiaTheme="minorEastAsia" w:hAnsiTheme="majorBidi" w:cstheme="majorBidi"/>
+          <w:sz w:val="32"/>
+          <w:szCs w:val="32"/>
+          <w:lang w:val="en-CA"/>
+        </w:rPr>
+        <w:t>tion</w:t>
+      </w:r>
+      <w:proofErr w:type="spellEnd"/>
+      <w:r>
+        <w:rPr>
+          <w:rFonts w:asciiTheme="majorBidi" w:eastAsiaTheme="minorEastAsia" w:hAnsiTheme="majorBidi" w:cstheme="majorBidi"/>
+          <w:sz w:val="32"/>
+          <w:szCs w:val="32"/>
+          <w:lang w:val="en-CA"/>
+        </w:rPr>
+        <w:t>. The company, GitHub, Inc., was formed in 2007 by Chris</w:t>
       </w:r>
     </w:p>
     <w:p>
@@ -6402,14 +6924,25 @@
           <w:lang w:val="en-CA"/>
         </w:rPr>
       </w:pPr>
-      <w:r>
-        <w:rPr>
-          <w:rFonts w:asciiTheme="majorBidi" w:eastAsiaTheme="minorEastAsia" w:hAnsiTheme="majorBidi" w:cstheme="majorBidi"/>
-          <w:sz w:val="32"/>
-          <w:szCs w:val="32"/>
-          <w:lang w:val="en-CA"/>
-        </w:rPr>
-        <w:t>Wanstrath, P. J. Hyett, Tom Preston-Werner, and Scott Chacon .</w:t>
+      <w:proofErr w:type="spellStart"/>
+      <w:r>
+        <w:rPr>
+          <w:rFonts w:asciiTheme="majorBidi" w:eastAsiaTheme="minorEastAsia" w:hAnsiTheme="majorBidi" w:cstheme="majorBidi"/>
+          <w:sz w:val="32"/>
+          <w:szCs w:val="32"/>
+          <w:lang w:val="en-CA"/>
+        </w:rPr>
+        <w:t>Wanstrath</w:t>
+      </w:r>
+      <w:proofErr w:type="spellEnd"/>
+      <w:r>
+        <w:rPr>
+          <w:rFonts w:asciiTheme="majorBidi" w:eastAsiaTheme="minorEastAsia" w:hAnsiTheme="majorBidi" w:cstheme="majorBidi"/>
+          <w:sz w:val="32"/>
+          <w:szCs w:val="32"/>
+          <w:lang w:val="en-CA"/>
+        </w:rPr>
+        <w:t>, P. J. Hyett, Tom Preston-Werner, and Scott Chacon .</w:t>
       </w:r>
     </w:p>
     <w:p>
@@ -6478,7 +7011,27 @@
           <w:szCs w:val="32"/>
           <w:lang w:val="en-CA"/>
         </w:rPr>
-        <w:t>Werner and Chris Wanstrath .</w:t>
+        <w:t xml:space="preserve">Werner and Chris </w:t>
+      </w:r>
+      <w:proofErr w:type="spellStart"/>
+      <w:r>
+        <w:rPr>
+          <w:rFonts w:asciiTheme="majorBidi" w:eastAsiaTheme="minorEastAsia" w:hAnsiTheme="majorBidi" w:cstheme="majorBidi"/>
+          <w:sz w:val="32"/>
+          <w:szCs w:val="32"/>
+          <w:lang w:val="en-CA"/>
+        </w:rPr>
+        <w:t>Wanstrath</w:t>
+      </w:r>
+      <w:proofErr w:type="spellEnd"/>
+      <w:r>
+        <w:rPr>
+          <w:rFonts w:asciiTheme="majorBidi" w:eastAsiaTheme="minorEastAsia" w:hAnsiTheme="majorBidi" w:cstheme="majorBidi"/>
+          <w:sz w:val="32"/>
+          <w:szCs w:val="32"/>
+          <w:lang w:val="en-CA"/>
+        </w:rPr>
+        <w:t xml:space="preserve"> .</w:t>
       </w:r>
     </w:p>
     <w:p>
@@ -6540,14 +7093,25 @@
           <w:lang w:val="en-CA"/>
         </w:rPr>
       </w:pPr>
-      <w:r>
-        <w:rPr>
-          <w:rFonts w:asciiTheme="majorBidi" w:eastAsiaTheme="minorEastAsia" w:hAnsiTheme="majorBidi" w:cstheme="majorBidi"/>
-          <w:sz w:val="32"/>
-          <w:szCs w:val="32"/>
-          <w:lang w:val="en-CA"/>
-        </w:rPr>
-        <w:t>ming . It has become a central hub for collaboration and version</w:t>
+      <w:proofErr w:type="spellStart"/>
+      <w:r>
+        <w:rPr>
+          <w:rFonts w:asciiTheme="majorBidi" w:eastAsiaTheme="minorEastAsia" w:hAnsiTheme="majorBidi" w:cstheme="majorBidi"/>
+          <w:sz w:val="32"/>
+          <w:szCs w:val="32"/>
+          <w:lang w:val="en-CA"/>
+        </w:rPr>
+        <w:t>ming</w:t>
+      </w:r>
+      <w:proofErr w:type="spellEnd"/>
+      <w:r>
+        <w:rPr>
+          <w:rFonts w:asciiTheme="majorBidi" w:eastAsiaTheme="minorEastAsia" w:hAnsiTheme="majorBidi" w:cstheme="majorBidi"/>
+          <w:sz w:val="32"/>
+          <w:szCs w:val="32"/>
+          <w:lang w:val="en-CA"/>
+        </w:rPr>
+        <w:t xml:space="preserve"> . It has become a central hub for collaboration and version</w:t>
       </w:r>
     </w:p>
     <w:p>
@@ -6678,6 +7242,7 @@
           <w:lang w:val="en-CA"/>
         </w:rPr>
       </w:pPr>
+      <w:proofErr w:type="spellStart"/>
       <w:r>
         <w:rPr>
           <w:rFonts w:asciiTheme="majorBidi" w:eastAsiaTheme="minorEastAsia" w:hAnsiTheme="majorBidi" w:cstheme="majorBidi"/>
@@ -6686,7 +7251,17 @@
           <w:lang w:val="en-CA"/>
         </w:rPr>
         <w:lastRenderedPageBreak/>
-        <w:t>sential tool for developers showcases its continuous growth and</w:t>
+        <w:t>sential</w:t>
+      </w:r>
+      <w:proofErr w:type="spellEnd"/>
+      <w:r>
+        <w:rPr>
+          <w:rFonts w:asciiTheme="majorBidi" w:eastAsiaTheme="minorEastAsia" w:hAnsiTheme="majorBidi" w:cstheme="majorBidi"/>
+          <w:sz w:val="32"/>
+          <w:szCs w:val="32"/>
+          <w:lang w:val="en-CA"/>
+        </w:rPr>
+        <w:t xml:space="preserve"> tool for developers showcases its continuous growth and</w:t>
       </w:r>
     </w:p>
     <w:p>
@@ -7033,7 +7608,29 @@
           <w:szCs w:val="32"/>
           <w:lang w:val="en-CA"/>
         </w:rPr>
-        <w:t>role in the functioning of numerous inductries and sectors:</w:t>
+        <w:t xml:space="preserve">role in the functioning of numerous </w:t>
+      </w:r>
+      <w:proofErr w:type="spellStart"/>
+      <w:r>
+        <w:rPr>
+          <w:rFonts w:asciiTheme="majorBidi" w:eastAsiaTheme="minorEastAsia" w:hAnsiTheme="majorBidi" w:cstheme="majorBidi"/>
+          <w:color w:val="0D0D0D" w:themeColor="text1" w:themeTint="F2"/>
+          <w:sz w:val="32"/>
+          <w:szCs w:val="32"/>
+          <w:lang w:val="en-CA"/>
+        </w:rPr>
+        <w:t>inductries</w:t>
+      </w:r>
+      <w:proofErr w:type="spellEnd"/>
+      <w:r>
+        <w:rPr>
+          <w:rFonts w:asciiTheme="majorBidi" w:eastAsiaTheme="minorEastAsia" w:hAnsiTheme="majorBidi" w:cstheme="majorBidi"/>
+          <w:color w:val="0D0D0D" w:themeColor="text1" w:themeTint="F2"/>
+          <w:sz w:val="32"/>
+          <w:szCs w:val="32"/>
+          <w:lang w:val="en-CA"/>
+        </w:rPr>
+        <w:t xml:space="preserve"> and sectors:</w:t>
       </w:r>
     </w:p>
     <w:p>
@@ -7101,7 +7698,29 @@
           <w:szCs w:val="32"/>
           <w:lang w:val="en-CA"/>
         </w:rPr>
-        <w:t>Within healthcare, informations and communication technologies</w:t>
+        <w:t xml:space="preserve">Within healthcare, </w:t>
+      </w:r>
+      <w:proofErr w:type="spellStart"/>
+      <w:r>
+        <w:rPr>
+          <w:rFonts w:asciiTheme="majorBidi" w:eastAsiaTheme="minorEastAsia" w:hAnsiTheme="majorBidi" w:cstheme="majorBidi"/>
+          <w:color w:val="0D0D0D" w:themeColor="text1" w:themeTint="F2"/>
+          <w:sz w:val="32"/>
+          <w:szCs w:val="32"/>
+          <w:lang w:val="en-CA"/>
+        </w:rPr>
+        <w:t>informations</w:t>
+      </w:r>
+      <w:proofErr w:type="spellEnd"/>
+      <w:r>
+        <w:rPr>
+          <w:rFonts w:asciiTheme="majorBidi" w:eastAsiaTheme="minorEastAsia" w:hAnsiTheme="majorBidi" w:cstheme="majorBidi"/>
+          <w:color w:val="0D0D0D" w:themeColor="text1" w:themeTint="F2"/>
+          <w:sz w:val="32"/>
+          <w:szCs w:val="32"/>
+          <w:lang w:val="en-CA"/>
+        </w:rPr>
+        <w:t xml:space="preserve"> and communication technologies</w:t>
       </w:r>
     </w:p>
     <w:p>
@@ -7422,6 +8041,7 @@
           <w:lang w:val="en-CA"/>
         </w:rPr>
       </w:pPr>
+      <w:proofErr w:type="spellStart"/>
       <w:r>
         <w:rPr>
           <w:rFonts w:asciiTheme="majorBidi" w:eastAsiaTheme="minorEastAsia" w:hAnsiTheme="majorBidi" w:cstheme="majorBidi"/>
@@ -7430,7 +8050,18 @@
           <w:szCs w:val="32"/>
           <w:lang w:val="en-CA"/>
         </w:rPr>
-        <w:t>diology to capture, store, and share medical images.</w:t>
+        <w:t>diology</w:t>
+      </w:r>
+      <w:proofErr w:type="spellEnd"/>
+      <w:r>
+        <w:rPr>
+          <w:rFonts w:asciiTheme="majorBidi" w:eastAsiaTheme="minorEastAsia" w:hAnsiTheme="majorBidi" w:cstheme="majorBidi"/>
+          <w:color w:val="0D0D0D" w:themeColor="text1" w:themeTint="F2"/>
+          <w:sz w:val="32"/>
+          <w:szCs w:val="32"/>
+          <w:lang w:val="en-CA"/>
+        </w:rPr>
+        <w:t xml:space="preserve"> to capture, store, and share medical images.</w:t>
       </w:r>
     </w:p>
     <w:p>
@@ -7677,14 +8308,25 @@
           <w:lang w:val="en-CA"/>
         </w:rPr>
       </w:pPr>
-      <w:r>
-        <w:rPr>
-          <w:rFonts w:asciiTheme="majorBidi" w:eastAsiaTheme="minorEastAsia" w:hAnsiTheme="majorBidi" w:cstheme="majorBidi"/>
-          <w:sz w:val="32"/>
-          <w:szCs w:val="32"/>
-          <w:lang w:val="en-CA"/>
-        </w:rPr>
-        <w:t>sumers to purchase goods and services over the internet.</w:t>
+      <w:proofErr w:type="spellStart"/>
+      <w:r>
+        <w:rPr>
+          <w:rFonts w:asciiTheme="majorBidi" w:eastAsiaTheme="minorEastAsia" w:hAnsiTheme="majorBidi" w:cstheme="majorBidi"/>
+          <w:sz w:val="32"/>
+          <w:szCs w:val="32"/>
+          <w:lang w:val="en-CA"/>
+        </w:rPr>
+        <w:t>sumers</w:t>
+      </w:r>
+      <w:proofErr w:type="spellEnd"/>
+      <w:r>
+        <w:rPr>
+          <w:rFonts w:asciiTheme="majorBidi" w:eastAsiaTheme="minorEastAsia" w:hAnsiTheme="majorBidi" w:cstheme="majorBidi"/>
+          <w:sz w:val="32"/>
+          <w:szCs w:val="32"/>
+          <w:lang w:val="en-CA"/>
+        </w:rPr>
+        <w:t xml:space="preserve"> to purchase goods and services over the internet.</w:t>
       </w:r>
     </w:p>
     <w:p>
@@ -7746,14 +8388,25 @@
           <w:lang w:val="en-CA"/>
         </w:rPr>
       </w:pPr>
-      <w:r>
-        <w:rPr>
-          <w:rFonts w:asciiTheme="majorBidi" w:eastAsiaTheme="minorEastAsia" w:hAnsiTheme="majorBidi" w:cstheme="majorBidi"/>
-          <w:sz w:val="32"/>
-          <w:szCs w:val="32"/>
-          <w:lang w:val="en-CA"/>
-        </w:rPr>
-        <w:t>geted advertising are utilized to promote products and services.</w:t>
+      <w:proofErr w:type="spellStart"/>
+      <w:r>
+        <w:rPr>
+          <w:rFonts w:asciiTheme="majorBidi" w:eastAsiaTheme="minorEastAsia" w:hAnsiTheme="majorBidi" w:cstheme="majorBidi"/>
+          <w:sz w:val="32"/>
+          <w:szCs w:val="32"/>
+          <w:lang w:val="en-CA"/>
+        </w:rPr>
+        <w:t>geted</w:t>
+      </w:r>
+      <w:proofErr w:type="spellEnd"/>
+      <w:r>
+        <w:rPr>
+          <w:rFonts w:asciiTheme="majorBidi" w:eastAsiaTheme="minorEastAsia" w:hAnsiTheme="majorBidi" w:cstheme="majorBidi"/>
+          <w:sz w:val="32"/>
+          <w:szCs w:val="32"/>
+          <w:lang w:val="en-CA"/>
+        </w:rPr>
+        <w:t xml:space="preserve"> advertising are utilized to promote products and services.</w:t>
       </w:r>
     </w:p>
     <w:p>
@@ -7930,7 +8583,47 @@
           <w:szCs w:val="32"/>
           <w:lang w:val="en-CA"/>
         </w:rPr>
-        <w:t>These ICT applications in commerce have significantly altered how busi-nesses operate and interact with consumers, simplifying transactions andenhancing the overall purchasing experience</w:t>
+        <w:t xml:space="preserve">These ICT applications in commerce have significantly altered how </w:t>
+      </w:r>
+      <w:proofErr w:type="spellStart"/>
+      <w:r>
+        <w:rPr>
+          <w:rFonts w:asciiTheme="majorBidi" w:eastAsiaTheme="minorEastAsia" w:hAnsiTheme="majorBidi" w:cstheme="majorBidi"/>
+          <w:sz w:val="32"/>
+          <w:szCs w:val="32"/>
+          <w:lang w:val="en-CA"/>
+        </w:rPr>
+        <w:t>busi</w:t>
+      </w:r>
+      <w:proofErr w:type="spellEnd"/>
+      <w:r>
+        <w:rPr>
+          <w:rFonts w:asciiTheme="majorBidi" w:eastAsiaTheme="minorEastAsia" w:hAnsiTheme="majorBidi" w:cstheme="majorBidi"/>
+          <w:sz w:val="32"/>
+          <w:szCs w:val="32"/>
+          <w:lang w:val="en-CA"/>
+        </w:rPr>
+        <w:t xml:space="preserve">-nesses operate and interact with consumers, simplifying transactions </w:t>
+      </w:r>
+      <w:proofErr w:type="spellStart"/>
+      <w:r>
+        <w:rPr>
+          <w:rFonts w:asciiTheme="majorBidi" w:eastAsiaTheme="minorEastAsia" w:hAnsiTheme="majorBidi" w:cstheme="majorBidi"/>
+          <w:sz w:val="32"/>
+          <w:szCs w:val="32"/>
+          <w:lang w:val="en-CA"/>
+        </w:rPr>
+        <w:t>andenhancing</w:t>
+      </w:r>
+      <w:proofErr w:type="spellEnd"/>
+      <w:r>
+        <w:rPr>
+          <w:rFonts w:asciiTheme="majorBidi" w:eastAsiaTheme="minorEastAsia" w:hAnsiTheme="majorBidi" w:cstheme="majorBidi"/>
+          <w:sz w:val="32"/>
+          <w:szCs w:val="32"/>
+          <w:lang w:val="en-CA"/>
+        </w:rPr>
+        <w:t xml:space="preserve"> the overall purchasing experience</w:t>
       </w:r>
       <w:r>
         <w:rPr>
@@ -8639,14 +9332,25 @@
           <w:lang w:val="en-CA"/>
         </w:rPr>
       </w:pPr>
-      <w:r>
-        <w:rPr>
-          <w:rFonts w:asciiTheme="majorBidi" w:eastAsiaTheme="minorEastAsia" w:hAnsiTheme="majorBidi" w:cstheme="majorBidi"/>
-          <w:sz w:val="32"/>
-          <w:szCs w:val="32"/>
-          <w:lang w:val="en-CA"/>
-        </w:rPr>
-        <w:t>ucational content to individual student needs and learning styles.</w:t>
+      <w:proofErr w:type="spellStart"/>
+      <w:r>
+        <w:rPr>
+          <w:rFonts w:asciiTheme="majorBidi" w:eastAsiaTheme="minorEastAsia" w:hAnsiTheme="majorBidi" w:cstheme="majorBidi"/>
+          <w:sz w:val="32"/>
+          <w:szCs w:val="32"/>
+          <w:lang w:val="en-CA"/>
+        </w:rPr>
+        <w:t>ucational</w:t>
+      </w:r>
+      <w:proofErr w:type="spellEnd"/>
+      <w:r>
+        <w:rPr>
+          <w:rFonts w:asciiTheme="majorBidi" w:eastAsiaTheme="minorEastAsia" w:hAnsiTheme="majorBidi" w:cstheme="majorBidi"/>
+          <w:sz w:val="32"/>
+          <w:szCs w:val="32"/>
+          <w:lang w:val="en-CA"/>
+        </w:rPr>
+        <w:t xml:space="preserve"> content to individual student needs and learning styles.</w:t>
       </w:r>
     </w:p>
     <w:p>
@@ -8753,14 +9457,25 @@
           <w:lang w:val="en-CA"/>
         </w:rPr>
       </w:pPr>
-      <w:r>
-        <w:rPr>
-          <w:rFonts w:asciiTheme="majorBidi" w:eastAsiaTheme="minorEastAsia" w:hAnsiTheme="majorBidi" w:cstheme="majorBidi"/>
-          <w:sz w:val="32"/>
-          <w:szCs w:val="32"/>
-          <w:lang w:val="en-CA"/>
-        </w:rPr>
-        <w:t>laboration platforms enabling remote teaching and learning.</w:t>
+      <w:proofErr w:type="spellStart"/>
+      <w:r>
+        <w:rPr>
+          <w:rFonts w:asciiTheme="majorBidi" w:eastAsiaTheme="minorEastAsia" w:hAnsiTheme="majorBidi" w:cstheme="majorBidi"/>
+          <w:sz w:val="32"/>
+          <w:szCs w:val="32"/>
+          <w:lang w:val="en-CA"/>
+        </w:rPr>
+        <w:t>laboration</w:t>
+      </w:r>
+      <w:proofErr w:type="spellEnd"/>
+      <w:r>
+        <w:rPr>
+          <w:rFonts w:asciiTheme="majorBidi" w:eastAsiaTheme="minorEastAsia" w:hAnsiTheme="majorBidi" w:cstheme="majorBidi"/>
+          <w:sz w:val="32"/>
+          <w:szCs w:val="32"/>
+          <w:lang w:val="en-CA"/>
+        </w:rPr>
+        <w:t xml:space="preserve"> platforms enabling remote teaching and learning.</w:t>
       </w:r>
     </w:p>
     <w:p>
@@ -8987,7 +9702,27 @@
           <w:szCs w:val="32"/>
           <w:lang w:val="en-CA"/>
         </w:rPr>
-        <w:t xml:space="preserve"> Computerized systems and robots are em-</w:t>
+        <w:t xml:space="preserve"> Computerized systems and robots are </w:t>
+      </w:r>
+      <w:proofErr w:type="spellStart"/>
+      <w:r>
+        <w:rPr>
+          <w:rFonts w:asciiTheme="majorBidi" w:eastAsiaTheme="minorEastAsia" w:hAnsiTheme="majorBidi" w:cstheme="majorBidi"/>
+          <w:sz w:val="32"/>
+          <w:szCs w:val="32"/>
+          <w:lang w:val="en-CA"/>
+        </w:rPr>
+        <w:t>em</w:t>
+      </w:r>
+      <w:proofErr w:type="spellEnd"/>
+      <w:r>
+        <w:rPr>
+          <w:rFonts w:asciiTheme="majorBidi" w:eastAsiaTheme="minorEastAsia" w:hAnsiTheme="majorBidi" w:cstheme="majorBidi"/>
+          <w:sz w:val="32"/>
+          <w:szCs w:val="32"/>
+          <w:lang w:val="en-CA"/>
+        </w:rPr>
+        <w:t>-</w:t>
       </w:r>
     </w:p>
     <w:p>
@@ -9003,14 +9738,45 @@
           <w:lang w:val="en-CA"/>
         </w:rPr>
       </w:pPr>
-      <w:r>
-        <w:rPr>
-          <w:rFonts w:asciiTheme="majorBidi" w:eastAsiaTheme="minorEastAsia" w:hAnsiTheme="majorBidi" w:cstheme="majorBidi"/>
-          <w:sz w:val="32"/>
-          <w:szCs w:val="32"/>
-          <w:lang w:val="en-CA"/>
-        </w:rPr>
-        <w:t>ployed to automate production and repetitive tasks, enhancing effi-</w:t>
+      <w:proofErr w:type="spellStart"/>
+      <w:r>
+        <w:rPr>
+          <w:rFonts w:asciiTheme="majorBidi" w:eastAsiaTheme="minorEastAsia" w:hAnsiTheme="majorBidi" w:cstheme="majorBidi"/>
+          <w:sz w:val="32"/>
+          <w:szCs w:val="32"/>
+          <w:lang w:val="en-CA"/>
+        </w:rPr>
+        <w:t>ployed</w:t>
+      </w:r>
+      <w:proofErr w:type="spellEnd"/>
+      <w:r>
+        <w:rPr>
+          <w:rFonts w:asciiTheme="majorBidi" w:eastAsiaTheme="minorEastAsia" w:hAnsiTheme="majorBidi" w:cstheme="majorBidi"/>
+          <w:sz w:val="32"/>
+          <w:szCs w:val="32"/>
+          <w:lang w:val="en-CA"/>
+        </w:rPr>
+        <w:t xml:space="preserve"> to automate production and repetitive tasks, enhancing </w:t>
+      </w:r>
+      <w:proofErr w:type="spellStart"/>
+      <w:r>
+        <w:rPr>
+          <w:rFonts w:asciiTheme="majorBidi" w:eastAsiaTheme="minorEastAsia" w:hAnsiTheme="majorBidi" w:cstheme="majorBidi"/>
+          <w:sz w:val="32"/>
+          <w:szCs w:val="32"/>
+          <w:lang w:val="en-CA"/>
+        </w:rPr>
+        <w:t>effi</w:t>
+      </w:r>
+      <w:proofErr w:type="spellEnd"/>
+      <w:r>
+        <w:rPr>
+          <w:rFonts w:asciiTheme="majorBidi" w:eastAsiaTheme="minorEastAsia" w:hAnsiTheme="majorBidi" w:cstheme="majorBidi"/>
+          <w:sz w:val="32"/>
+          <w:szCs w:val="32"/>
+          <w:lang w:val="en-CA"/>
+        </w:rPr>
+        <w:t>-</w:t>
       </w:r>
     </w:p>
     <w:p>
@@ -9026,14 +9792,25 @@
           <w:lang w:val="en-CA"/>
         </w:rPr>
       </w:pPr>
-      <w:r>
-        <w:rPr>
-          <w:rFonts w:asciiTheme="majorBidi" w:eastAsiaTheme="minorEastAsia" w:hAnsiTheme="majorBidi" w:cstheme="majorBidi"/>
-          <w:sz w:val="32"/>
-          <w:szCs w:val="32"/>
-          <w:lang w:val="en-CA"/>
-        </w:rPr>
-        <w:t>ciency and precision.</w:t>
+      <w:proofErr w:type="spellStart"/>
+      <w:r>
+        <w:rPr>
+          <w:rFonts w:asciiTheme="majorBidi" w:eastAsiaTheme="minorEastAsia" w:hAnsiTheme="majorBidi" w:cstheme="majorBidi"/>
+          <w:sz w:val="32"/>
+          <w:szCs w:val="32"/>
+          <w:lang w:val="en-CA"/>
+        </w:rPr>
+        <w:t>ciency</w:t>
+      </w:r>
+      <w:proofErr w:type="spellEnd"/>
+      <w:r>
+        <w:rPr>
+          <w:rFonts w:asciiTheme="majorBidi" w:eastAsiaTheme="minorEastAsia" w:hAnsiTheme="majorBidi" w:cstheme="majorBidi"/>
+          <w:sz w:val="32"/>
+          <w:szCs w:val="32"/>
+          <w:lang w:val="en-CA"/>
+        </w:rPr>
+        <w:t xml:space="preserve"> and precision.</w:t>
       </w:r>
     </w:p>
     <w:p>
@@ -9067,7 +9844,27 @@
           <w:szCs w:val="32"/>
           <w:lang w:val="en-CA"/>
         </w:rPr>
-        <w:t xml:space="preserve"> Management software aids in inven-</w:t>
+        <w:t xml:space="preserve"> Management software aids in </w:t>
+      </w:r>
+      <w:proofErr w:type="spellStart"/>
+      <w:r>
+        <w:rPr>
+          <w:rFonts w:asciiTheme="majorBidi" w:eastAsiaTheme="minorEastAsia" w:hAnsiTheme="majorBidi" w:cstheme="majorBidi"/>
+          <w:sz w:val="32"/>
+          <w:szCs w:val="32"/>
+          <w:lang w:val="en-CA"/>
+        </w:rPr>
+        <w:t>inven</w:t>
+      </w:r>
+      <w:proofErr w:type="spellEnd"/>
+      <w:r>
+        <w:rPr>
+          <w:rFonts w:asciiTheme="majorBidi" w:eastAsiaTheme="minorEastAsia" w:hAnsiTheme="majorBidi" w:cstheme="majorBidi"/>
+          <w:sz w:val="32"/>
+          <w:szCs w:val="32"/>
+          <w:lang w:val="en-CA"/>
+        </w:rPr>
+        <w:t>-</w:t>
       </w:r>
     </w:p>
     <w:p>
@@ -9124,8 +9921,19 @@
           <w:szCs w:val="32"/>
           <w:lang w:val="en-CA"/>
         </w:rPr>
-        <w:t xml:space="preserve"> This groundbreaking</w:t>
-      </w:r>
+        <w:t xml:space="preserve"> This </w:t>
+      </w:r>
+      <w:proofErr w:type="spellStart"/>
+      <w:r>
+        <w:rPr>
+          <w:rFonts w:asciiTheme="majorBidi" w:eastAsiaTheme="minorEastAsia" w:hAnsiTheme="majorBidi" w:cstheme="majorBidi"/>
+          <w:sz w:val="32"/>
+          <w:szCs w:val="32"/>
+          <w:lang w:val="en-CA"/>
+        </w:rPr>
+        <w:t>groundbreaking</w:t>
+      </w:r>
+      <w:proofErr w:type="spellEnd"/>
     </w:p>
     <w:p>
       <w:pPr>
@@ -9448,7 +10256,27 @@
           <w:szCs w:val="32"/>
           <w:lang w:val="en-CA"/>
         </w:rPr>
-        <w:t xml:space="preserve">       • They provide quick and easy access to an immense amount of in-formation and resources online. Through online libraries, e-learning platforms, open-access journals, easy access to educational rsourcees, research findings, and a wide range of materials.</w:t>
+        <w:t xml:space="preserve">       • They provide quick and easy access to an immense amount of in-formation and resources online. Through online libraries, e-learning platforms, open-access journals, easy access to educational </w:t>
+      </w:r>
+      <w:proofErr w:type="spellStart"/>
+      <w:r>
+        <w:rPr>
+          <w:rFonts w:asciiTheme="majorBidi" w:eastAsiaTheme="minorEastAsia" w:hAnsiTheme="majorBidi" w:cstheme="majorBidi"/>
+          <w:sz w:val="32"/>
+          <w:szCs w:val="32"/>
+          <w:lang w:val="en-CA"/>
+        </w:rPr>
+        <w:t>rsourcees</w:t>
+      </w:r>
+      <w:proofErr w:type="spellEnd"/>
+      <w:r>
+        <w:rPr>
+          <w:rFonts w:asciiTheme="majorBidi" w:eastAsiaTheme="minorEastAsia" w:hAnsiTheme="majorBidi" w:cstheme="majorBidi"/>
+          <w:sz w:val="32"/>
+          <w:szCs w:val="32"/>
+          <w:lang w:val="en-CA"/>
+        </w:rPr>
+        <w:t>, research findings, and a wide range of materials.</w:t>
       </w:r>
     </w:p>
     <w:p>
@@ -10322,6 +11150,17 @@
           <w:lang w:val="en-CA"/>
         </w:rPr>
         <w:t xml:space="preserve"> Confidentiality P</w:t>
+      </w:r>
+      <w:r>
+        <w:rPr>
+          <w:rFonts w:asciiTheme="majorBidi" w:eastAsiaTheme="minorEastAsia" w:hAnsiTheme="majorBidi"/>
+          <w:color w:val="0D0D0D" w:themeColor="text1" w:themeTint="F2"/>
+          <w:sz w:val="36"/>
+          <w:szCs w:val="36"/>
+          <w:u w:val="single"/>
+          <w:lang w:val="en-CA"/>
+        </w:rPr>
+        <w:t>r</w:t>
       </w:r>
       <w:r>
         <w:rPr>
@@ -13563,6 +14402,7 @@
     <w:lsdException w:name="HTML Sample" w:semiHidden="1" w:unhideWhenUsed="1"/>
     <w:lsdException w:name="HTML Typewriter" w:semiHidden="1" w:unhideWhenUsed="1"/>
     <w:lsdException w:name="HTML Variable" w:semiHidden="1" w:unhideWhenUsed="1"/>
+    <w:lsdException w:name="Normal Table" w:semiHidden="1" w:unhideWhenUsed="1"/>
     <w:lsdException w:name="annotation subject" w:semiHidden="1" w:unhideWhenUsed="1"/>
     <w:lsdException w:name="No List" w:semiHidden="1" w:unhideWhenUsed="1"/>
     <w:lsdException w:name="Outline List 1" w:semiHidden="1" w:unhideWhenUsed="1"/>
@@ -13605,8 +14445,11 @@
     <w:lsdException w:name="Table Contemporary" w:semiHidden="1" w:unhideWhenUsed="1"/>
     <w:lsdException w:name="Table Elegant" w:semiHidden="1" w:unhideWhenUsed="1"/>
     <w:lsdException w:name="Table Professional" w:semiHidden="1" w:unhideWhenUsed="1"/>
+    <w:lsdException w:name="Table Subtle 1" w:semiHidden="1" w:unhideWhenUsed="1"/>
     <w:lsdException w:name="Table Subtle 2" w:semiHidden="1" w:unhideWhenUsed="1"/>
     <w:lsdException w:name="Table Web 1" w:semiHidden="1" w:unhideWhenUsed="1"/>
+    <w:lsdException w:name="Table Web 2" w:semiHidden="1" w:unhideWhenUsed="1"/>
+    <w:lsdException w:name="Table Web 3" w:semiHidden="1" w:unhideWhenUsed="1"/>
     <w:lsdException w:name="Balloon Text" w:semiHidden="1" w:unhideWhenUsed="1"/>
     <w:lsdException w:name="Table Grid" w:uiPriority="59"/>
     <w:lsdException w:name="Table Theme" w:semiHidden="1" w:unhideWhenUsed="1"/>

</xml_diff>